<commit_message>
Major changes relating to itinerary master
</commit_message>
<xml_diff>
--- a/docs/Planovik_Data Model.docx
+++ b/docs/Planovik_Data Model.docx
@@ -414,15 +414,16 @@
       <w:r>
         <w:t>Example: planovik_silver_1</w:t>
       </w:r>
-      <w:bookmarkStart w:id="0" w:name="_GoBack"/>
-      <w:bookmarkEnd w:id="0"/>
-    </w:p>
-    <w:p>
-      <w:pPr>
-        <w:jc w:val="both"/>
-      </w:pPr>
-      <w:r>
-        <w:t>2 tenancy models will be offered (Shared hosting and private hosting). In the case of shared hosting, each tenant will have its own logical separation though each tenant logical units may be hosted on a single physical server. Data is guaranteed to be separated though performance may be constrained at times by the performance of the physical server itself. Private hosting maintains the data separately in its own physical server such that no other tenants may exist on the same physical server at any time. Shared hosting is the default and cheaper model and will be offered in 2 models:</w:t>
+    </w:p>
+    <w:p>
+      <w:pPr>
+        <w:jc w:val="both"/>
+      </w:pPr>
+      <w:r>
+        <w:t>3</w:t>
+      </w:r>
+      <w:r>
+        <w:t xml:space="preserve"> tenancy models will be offered (Shared hosting and private hosting). In the case of shared hosting, each tenant will have its own logical separation though each tenant logical units may be hosted on a single physical server. Data is guaranteed to be separated though performance may be constrained at times by the performance of the physical server itself. Private hosting maintains the data separately in its own physical server such that no other tenants may exist on the same physical server at any time. Shared hosting is the default and cheaper model and will be offered in 2 models:</w:t>
       </w:r>
     </w:p>
     <w:p>
@@ -478,25 +479,13 @@
         <w:jc w:val="both"/>
       </w:pPr>
       <w:r>
-        <w:t xml:space="preserve">Own </w:t>
-      </w:r>
-      <w:r>
-        <w:t>Schema</w:t>
-      </w:r>
-      <w:r>
-        <w:t xml:space="preserve"> with</w:t>
-      </w:r>
-      <w:r>
-        <w:t>in</w:t>
-      </w:r>
-      <w:r>
-        <w:t xml:space="preserve"> a </w:t>
-      </w:r>
-      <w:r>
-        <w:t>physical DB box</w:t>
-      </w:r>
-      <w:r>
-        <w:t xml:space="preserve"> (Tier 1)</w:t>
+        <w:t xml:space="preserve">Own Schema </w:t>
+      </w:r>
+      <w:r>
+        <w:t>within a physical DB box (Tier 2</w:t>
+      </w:r>
+      <w:r>
+        <w:t>)</w:t>
       </w:r>
     </w:p>
     <w:p>
@@ -505,13 +494,13 @@
         <w:jc w:val="both"/>
       </w:pPr>
       <w:r>
-        <w:t xml:space="preserve">Each tenant will have its own unique schema wherein all data and related information </w:t>
-      </w:r>
-      <w:r>
-        <w:t xml:space="preserve">stored within tables contained in the schema </w:t>
-      </w:r>
-      <w:r>
-        <w:t>will NEVER have entries from any other tenant.</w:t>
+        <w:t>Each tenant will have its own unique schema wherein all data and related information stored within tables contained in th</w:t>
+      </w:r>
+      <w:r>
+        <w:t>e schema will NEVER have any data tables views or database structures</w:t>
+      </w:r>
+      <w:r>
+        <w:t xml:space="preserve"> from any other tenant.</w:t>
       </w:r>
     </w:p>
     <w:p>
@@ -566,21 +555,2172 @@
         <w:jc w:val="both"/>
       </w:pPr>
       <w:r>
-        <w:t xml:space="preserve">Business Name: </w:t>
-      </w:r>
-      <w:r>
-        <w:t>Platinum</w:t>
-      </w:r>
-    </w:p>
-    <w:p>
-      <w:pPr>
-        <w:jc w:val="both"/>
-      </w:pPr>
-    </w:p>
-    <w:p>
-      <w:pPr>
-        <w:jc w:val="both"/>
-      </w:pPr>
+        <w:t>Business Name: Platinum</w:t>
+      </w:r>
+    </w:p>
+    <w:p>
+      <w:r>
+        <w:br w:type="page"/>
+      </w:r>
+    </w:p>
+    <w:p>
+      <w:pPr>
+        <w:jc w:val="both"/>
+        <w:rPr>
+          <w:b/>
+        </w:rPr>
+      </w:pPr>
+      <w:r>
+        <w:rPr>
+          <w:b/>
+        </w:rPr>
+        <w:lastRenderedPageBreak/>
+        <w:t>Domain specific table List</w:t>
+      </w:r>
+    </w:p>
+    <w:p>
+      <w:pPr>
+        <w:jc w:val="both"/>
+        <w:rPr>
+          <w:b/>
+        </w:rPr>
+      </w:pPr>
+      <w:r>
+        <w:rPr>
+          <w:b/>
+        </w:rPr>
+        <w:t>itin</w:t>
+      </w:r>
+      <w:r>
+        <w:rPr>
+          <w:b/>
+        </w:rPr>
+        <w:t>_incr</w:t>
+      </w:r>
+    </w:p>
+    <w:p>
+      <w:pPr>
+        <w:spacing w:after="0"/>
+        <w:jc w:val="both"/>
+        <w:rPr>
+          <w:rFonts w:ascii="Arial" w:hAnsi="Arial" w:cs="Arial"/>
+        </w:rPr>
+      </w:pPr>
+      <w:r>
+        <w:rPr>
+          <w:rFonts w:ascii="Arial" w:hAnsi="Arial" w:cs="Arial"/>
+        </w:rPr>
+        <w:t>id</w:t>
+      </w:r>
+      <w:r>
+        <w:rPr>
+          <w:rFonts w:ascii="Arial" w:hAnsi="Arial" w:cs="Arial"/>
+        </w:rPr>
+        <w:t xml:space="preserve"> (PK, AI, NN, US)</w:t>
+      </w:r>
+    </w:p>
+    <w:p>
+      <w:pPr>
+        <w:spacing w:after="0"/>
+        <w:jc w:val="both"/>
+        <w:rPr>
+          <w:b/>
+        </w:rPr>
+      </w:pPr>
+    </w:p>
+    <w:p>
+      <w:pPr>
+        <w:jc w:val="both"/>
+        <w:rPr>
+          <w:b/>
+        </w:rPr>
+      </w:pPr>
+      <w:r>
+        <w:rPr>
+          <w:b/>
+        </w:rPr>
+        <w:t>itin</w:t>
+      </w:r>
+      <w:r>
+        <w:rPr>
+          <w:b/>
+        </w:rPr>
+        <w:t>_master</w:t>
+      </w:r>
+    </w:p>
+    <w:p>
+      <w:pPr>
+        <w:spacing w:after="0"/>
+        <w:jc w:val="both"/>
+        <w:rPr>
+          <w:rFonts w:ascii="Arial" w:hAnsi="Arial" w:cs="Arial"/>
+        </w:rPr>
+      </w:pPr>
+      <w:r>
+        <w:rPr>
+          <w:rFonts w:ascii="Arial" w:hAnsi="Arial" w:cs="Arial"/>
+        </w:rPr>
+        <w:t>number (FK-&gt;itin_incr-id)</w:t>
+      </w:r>
+      <w:r>
+        <w:rPr>
+          <w:rFonts w:ascii="Arial" w:hAnsi="Arial" w:cs="Arial"/>
+        </w:rPr>
+        <w:t xml:space="preserve">, Example: </w:t>
+      </w:r>
+      <w:r>
+        <w:rPr>
+          <w:rFonts w:ascii="Arial" w:hAnsi="Arial" w:cs="Arial"/>
+        </w:rPr>
+        <w:t>1234</w:t>
+      </w:r>
+    </w:p>
+    <w:p>
+      <w:pPr>
+        <w:spacing w:after="0"/>
+        <w:jc w:val="both"/>
+        <w:rPr>
+          <w:rFonts w:ascii="Arial" w:hAnsi="Arial" w:cs="Arial"/>
+        </w:rPr>
+      </w:pPr>
+      <w:r>
+        <w:rPr>
+          <w:rFonts w:ascii="Arial" w:hAnsi="Arial" w:cs="Arial"/>
+        </w:rPr>
+        <w:t>version (NN, US, default 1)</w:t>
+      </w:r>
+    </w:p>
+    <w:p>
+      <w:pPr>
+        <w:spacing w:after="0"/>
+        <w:jc w:val="both"/>
+        <w:rPr>
+          <w:rFonts w:ascii="Arial" w:hAnsi="Arial" w:cs="Arial"/>
+        </w:rPr>
+      </w:pPr>
+      <w:r>
+        <w:rPr>
+          <w:rFonts w:ascii="Arial" w:hAnsi="Arial" w:cs="Arial"/>
+        </w:rPr>
+        <w:t>status (draft, final</w:t>
+      </w:r>
+      <w:r>
+        <w:rPr>
+          <w:rFonts w:ascii="Arial" w:hAnsi="Arial" w:cs="Arial"/>
+        </w:rPr>
+        <w:t>, default - draft</w:t>
+      </w:r>
+      <w:r>
+        <w:rPr>
+          <w:rFonts w:ascii="Arial" w:hAnsi="Arial" w:cs="Arial"/>
+        </w:rPr>
+        <w:t>)</w:t>
+      </w:r>
+    </w:p>
+    <w:p>
+      <w:pPr>
+        <w:spacing w:after="0"/>
+        <w:jc w:val="both"/>
+        <w:rPr>
+          <w:rFonts w:ascii="Arial" w:hAnsi="Arial" w:cs="Arial"/>
+        </w:rPr>
+      </w:pPr>
+      <w:r>
+        <w:rPr>
+          <w:rFonts w:ascii="Arial" w:hAnsi="Arial" w:cs="Arial"/>
+        </w:rPr>
+        <w:t>name</w:t>
+      </w:r>
+      <w:bookmarkStart w:id="0" w:name="_GoBack"/>
+      <w:bookmarkEnd w:id="0"/>
+      <w:r>
+        <w:rPr>
+          <w:rFonts w:ascii="Arial" w:hAnsi="Arial" w:cs="Arial"/>
+        </w:rPr>
+        <w:t xml:space="preserve"> (short description of activity, example; “Visit of Hayward family to South India…)</w:t>
+      </w:r>
+    </w:p>
+    <w:p>
+      <w:pPr>
+        <w:spacing w:after="0"/>
+        <w:jc w:val="both"/>
+        <w:rPr>
+          <w:rFonts w:ascii="Arial" w:hAnsi="Arial" w:cs="Arial"/>
+        </w:rPr>
+      </w:pPr>
+      <w:r>
+        <w:rPr>
+          <w:rFonts w:ascii="Arial" w:hAnsi="Arial" w:cs="Arial"/>
+        </w:rPr>
+        <w:t>touroperator (name/direct)</w:t>
+      </w:r>
+    </w:p>
+    <w:p>
+      <w:pPr>
+        <w:spacing w:after="0"/>
+        <w:jc w:val="both"/>
+        <w:rPr>
+          <w:rFonts w:ascii="Arial" w:hAnsi="Arial" w:cs="Arial"/>
+        </w:rPr>
+      </w:pPr>
+      <w:r>
+        <w:rPr>
+          <w:rFonts w:ascii="Arial" w:hAnsi="Arial" w:cs="Arial"/>
+        </w:rPr>
+        <w:t>grouphead</w:t>
+      </w:r>
+      <w:r>
+        <w:rPr>
+          <w:rFonts w:ascii="Arial" w:hAnsi="Arial" w:cs="Arial"/>
+        </w:rPr>
+        <w:t xml:space="preserve"> (name)</w:t>
+      </w:r>
+    </w:p>
+    <w:p>
+      <w:pPr>
+        <w:spacing w:after="0"/>
+        <w:jc w:val="both"/>
+        <w:rPr>
+          <w:rFonts w:ascii="Arial" w:hAnsi="Arial" w:cs="Arial"/>
+        </w:rPr>
+      </w:pPr>
+      <w:r>
+        <w:rPr>
+          <w:rFonts w:ascii="Arial" w:hAnsi="Arial" w:cs="Arial"/>
+        </w:rPr>
+        <w:t>numtravellers</w:t>
+      </w:r>
+    </w:p>
+    <w:p>
+      <w:pPr>
+        <w:spacing w:after="0"/>
+        <w:jc w:val="both"/>
+        <w:rPr>
+          <w:rFonts w:ascii="Arial" w:hAnsi="Arial" w:cs="Arial"/>
+        </w:rPr>
+      </w:pPr>
+      <w:r>
+        <w:rPr>
+          <w:rFonts w:ascii="Arial" w:hAnsi="Arial" w:cs="Arial"/>
+        </w:rPr>
+        <w:t>startdate</w:t>
+      </w:r>
+    </w:p>
+    <w:p>
+      <w:pPr>
+        <w:spacing w:after="0"/>
+        <w:jc w:val="both"/>
+        <w:rPr>
+          <w:rFonts w:ascii="Arial" w:hAnsi="Arial" w:cs="Arial"/>
+        </w:rPr>
+      </w:pPr>
+      <w:r>
+        <w:rPr>
+          <w:rFonts w:ascii="Arial" w:hAnsi="Arial" w:cs="Arial"/>
+        </w:rPr>
+        <w:t>enddate</w:t>
+      </w:r>
+    </w:p>
+    <w:p>
+      <w:pPr>
+        <w:spacing w:after="0"/>
+        <w:jc w:val="both"/>
+        <w:rPr>
+          <w:rFonts w:ascii="Arial" w:hAnsi="Arial" w:cs="Arial"/>
+        </w:rPr>
+      </w:pPr>
+      <w:r>
+        <w:rPr>
+          <w:rFonts w:ascii="Arial" w:hAnsi="Arial" w:cs="Arial"/>
+        </w:rPr>
+        <w:t>arrivalcity</w:t>
+      </w:r>
+      <w:r>
+        <w:rPr>
+          <w:rFonts w:ascii="Arial" w:hAnsi="Arial" w:cs="Arial"/>
+        </w:rPr>
+        <w:t xml:space="preserve"> (autofill)</w:t>
+      </w:r>
+    </w:p>
+    <w:p>
+      <w:pPr>
+        <w:spacing w:after="0"/>
+        <w:jc w:val="both"/>
+        <w:rPr>
+          <w:rFonts w:ascii="Arial" w:hAnsi="Arial" w:cs="Arial"/>
+        </w:rPr>
+      </w:pPr>
+      <w:r>
+        <w:rPr>
+          <w:rFonts w:ascii="Arial" w:hAnsi="Arial" w:cs="Arial"/>
+        </w:rPr>
+        <w:t>endcity</w:t>
+      </w:r>
+      <w:r>
+        <w:rPr>
+          <w:rFonts w:ascii="Arial" w:hAnsi="Arial" w:cs="Arial"/>
+        </w:rPr>
+        <w:t xml:space="preserve"> (autofill)</w:t>
+      </w:r>
+    </w:p>
+    <w:p>
+      <w:pPr>
+        <w:spacing w:after="0"/>
+        <w:jc w:val="both"/>
+        <w:rPr>
+          <w:rFonts w:ascii="Arial" w:hAnsi="Arial" w:cs="Arial"/>
+        </w:rPr>
+      </w:pPr>
+      <w:r>
+        <w:rPr>
+          <w:rFonts w:ascii="Arial" w:hAnsi="Arial" w:cs="Arial"/>
+        </w:rPr>
+        <w:t>currency (default INR)</w:t>
+      </w:r>
+    </w:p>
+    <w:p>
+      <w:pPr>
+        <w:spacing w:after="0"/>
+        <w:jc w:val="both"/>
+        <w:rPr>
+          <w:rFonts w:ascii="Arial" w:hAnsi="Arial" w:cs="Arial"/>
+        </w:rPr>
+      </w:pPr>
+      <w:r>
+        <w:rPr>
+          <w:rFonts w:ascii="Arial" w:hAnsi="Arial" w:cs="Arial"/>
+        </w:rPr>
+        <w:t>quotecurr (default INR)</w:t>
+      </w:r>
+    </w:p>
+    <w:p>
+      <w:pPr>
+        <w:spacing w:after="0"/>
+        <w:jc w:val="both"/>
+        <w:rPr>
+          <w:rFonts w:ascii="Arial" w:hAnsi="Arial" w:cs="Arial"/>
+        </w:rPr>
+      </w:pPr>
+      <w:r>
+        <w:rPr>
+          <w:rFonts w:ascii="Arial" w:hAnsi="Arial" w:cs="Arial"/>
+        </w:rPr>
+        <w:t>conv</w:t>
+      </w:r>
+      <w:r>
+        <w:rPr>
+          <w:rFonts w:ascii="Arial" w:hAnsi="Arial" w:cs="Arial"/>
+        </w:rPr>
+        <w:t xml:space="preserve">code </w:t>
+      </w:r>
+      <w:r>
+        <w:rPr>
+          <w:rFonts w:ascii="Arial" w:hAnsi="Arial" w:cs="Arial"/>
+        </w:rPr>
+        <w:t>(</w:t>
+      </w:r>
+      <w:r>
+        <w:rPr>
+          <w:rFonts w:ascii="Arial" w:hAnsi="Arial" w:cs="Arial"/>
+        </w:rPr>
+        <w:t>conv</w:t>
+      </w:r>
+      <w:r>
+        <w:rPr>
+          <w:rFonts w:ascii="Arial" w:hAnsi="Arial" w:cs="Arial"/>
+        </w:rPr>
+        <w:t xml:space="preserve">code </w:t>
+      </w:r>
+      <w:r>
+        <w:rPr>
+          <w:rFonts w:ascii="Arial" w:hAnsi="Arial" w:cs="Arial"/>
+        </w:rPr>
+        <w:t>from itin_currencies)</w:t>
+      </w:r>
+    </w:p>
+    <w:p>
+      <w:pPr>
+        <w:spacing w:after="0"/>
+        <w:jc w:val="both"/>
+        <w:rPr>
+          <w:rFonts w:ascii="Arial" w:hAnsi="Arial" w:cs="Arial"/>
+        </w:rPr>
+      </w:pPr>
+      <w:r>
+        <w:rPr>
+          <w:rFonts w:ascii="Arial" w:hAnsi="Arial" w:cs="Arial"/>
+        </w:rPr>
+        <w:t>tzoffset (for specifying times in local timezone</w:t>
+      </w:r>
+      <w:r>
+        <w:rPr>
+          <w:rFonts w:ascii="Arial" w:hAnsi="Arial" w:cs="Arial"/>
+        </w:rPr>
+        <w:t xml:space="preserve"> of travel</w:t>
+      </w:r>
+      <w:r>
+        <w:rPr>
+          <w:rFonts w:ascii="Arial" w:hAnsi="Arial" w:cs="Arial"/>
+        </w:rPr>
+        <w:t>)</w:t>
+      </w:r>
+    </w:p>
+    <w:p>
+      <w:pPr>
+        <w:spacing w:after="0"/>
+        <w:jc w:val="both"/>
+        <w:rPr>
+          <w:rFonts w:ascii="Arial" w:hAnsi="Arial" w:cs="Arial"/>
+        </w:rPr>
+      </w:pPr>
+      <w:r>
+        <w:rPr>
+          <w:rFonts w:ascii="Arial" w:hAnsi="Arial" w:cs="Arial"/>
+        </w:rPr>
+        <w:t>datecreated</w:t>
+      </w:r>
+    </w:p>
+    <w:p>
+      <w:pPr>
+        <w:spacing w:after="0"/>
+        <w:jc w:val="both"/>
+        <w:rPr>
+          <w:rFonts w:ascii="Arial" w:hAnsi="Arial" w:cs="Arial"/>
+        </w:rPr>
+      </w:pPr>
+      <w:r>
+        <w:rPr>
+          <w:rFonts w:ascii="Arial" w:hAnsi="Arial" w:cs="Arial"/>
+        </w:rPr>
+        <w:t>dateupdated</w:t>
+      </w:r>
+    </w:p>
+    <w:p>
+      <w:pPr>
+        <w:jc w:val="both"/>
+        <w:rPr>
+          <w:b/>
+        </w:rPr>
+      </w:pPr>
+      <w:r>
+        <w:rPr>
+          <w:b/>
+        </w:rPr>
+        <w:t xml:space="preserve">Constraint: </w:t>
+      </w:r>
+      <w:r>
+        <w:t>number, version (unq)</w:t>
+      </w:r>
+    </w:p>
+    <w:p>
+      <w:pPr>
+        <w:spacing w:after="0"/>
+        <w:jc w:val="both"/>
+        <w:rPr>
+          <w:rFonts w:ascii="Arial" w:hAnsi="Arial" w:cs="Arial"/>
+          <w:b/>
+        </w:rPr>
+      </w:pPr>
+      <w:r>
+        <w:rPr>
+          <w:rFonts w:ascii="Arial" w:hAnsi="Arial" w:cs="Arial"/>
+          <w:b/>
+        </w:rPr>
+        <w:t>itin_</w:t>
+      </w:r>
+      <w:r>
+        <w:rPr>
+          <w:rFonts w:ascii="Arial" w:hAnsi="Arial" w:cs="Arial"/>
+          <w:b/>
+        </w:rPr>
+        <w:t>currencies (always apply active rate, for old rates refer to datecreated)</w:t>
+      </w:r>
+    </w:p>
+    <w:p>
+      <w:pPr>
+        <w:spacing w:after="0"/>
+        <w:jc w:val="both"/>
+        <w:rPr>
+          <w:rFonts w:ascii="Arial" w:hAnsi="Arial" w:cs="Arial"/>
+        </w:rPr>
+      </w:pPr>
+      <w:r>
+        <w:rPr>
+          <w:rFonts w:ascii="Arial" w:hAnsi="Arial" w:cs="Arial"/>
+        </w:rPr>
+        <w:t>conv</w:t>
+      </w:r>
+      <w:r>
+        <w:rPr>
+          <w:rFonts w:ascii="Arial" w:hAnsi="Arial" w:cs="Arial"/>
+        </w:rPr>
+        <w:t>code (ddmmyyyy-GBP_INR-1</w:t>
+      </w:r>
+      <w:r>
+        <w:rPr>
+          <w:rFonts w:ascii="Arial" w:hAnsi="Arial" w:cs="Arial"/>
+        </w:rPr>
+        <w:t>, timestamp with incremental to permit multiple codes in a single day)</w:t>
+      </w:r>
+    </w:p>
+    <w:p>
+      <w:pPr>
+        <w:spacing w:after="0"/>
+        <w:jc w:val="both"/>
+        <w:rPr>
+          <w:rFonts w:ascii="Arial" w:hAnsi="Arial" w:cs="Arial"/>
+        </w:rPr>
+      </w:pPr>
+      <w:r>
+        <w:rPr>
+          <w:rFonts w:ascii="Arial" w:hAnsi="Arial" w:cs="Arial"/>
+        </w:rPr>
+        <w:t>from_curr</w:t>
+      </w:r>
+    </w:p>
+    <w:p>
+      <w:pPr>
+        <w:spacing w:after="0"/>
+        <w:jc w:val="both"/>
+        <w:rPr>
+          <w:rFonts w:ascii="Arial" w:hAnsi="Arial" w:cs="Arial"/>
+        </w:rPr>
+      </w:pPr>
+      <w:r>
+        <w:rPr>
+          <w:rFonts w:ascii="Arial" w:hAnsi="Arial" w:cs="Arial"/>
+        </w:rPr>
+        <w:t>to_curr</w:t>
+      </w:r>
+    </w:p>
+    <w:p>
+      <w:pPr>
+        <w:spacing w:after="0"/>
+        <w:jc w:val="both"/>
+        <w:rPr>
+          <w:rFonts w:ascii="Arial" w:hAnsi="Arial" w:cs="Arial"/>
+        </w:rPr>
+      </w:pPr>
+      <w:r>
+        <w:rPr>
+          <w:rFonts w:ascii="Arial" w:hAnsi="Arial" w:cs="Arial"/>
+        </w:rPr>
+        <w:t>status (active, inactive)</w:t>
+      </w:r>
+    </w:p>
+    <w:p>
+      <w:pPr>
+        <w:spacing w:after="0"/>
+        <w:jc w:val="both"/>
+        <w:rPr>
+          <w:rFonts w:ascii="Arial" w:hAnsi="Arial" w:cs="Arial"/>
+        </w:rPr>
+      </w:pPr>
+      <w:r>
+        <w:rPr>
+          <w:rFonts w:ascii="Arial" w:hAnsi="Arial" w:cs="Arial"/>
+        </w:rPr>
+        <w:t xml:space="preserve">unit_rate (Example 1 INR to 1 GBP = </w:t>
+      </w:r>
+      <w:r>
+        <w:rPr>
+          <w:rFonts w:ascii="Arial" w:hAnsi="Arial" w:cs="Arial"/>
+        </w:rPr>
+        <w:t>0.0107)</w:t>
+      </w:r>
+    </w:p>
+    <w:p>
+      <w:pPr>
+        <w:spacing w:after="0"/>
+        <w:jc w:val="both"/>
+        <w:rPr>
+          <w:rFonts w:ascii="Arial" w:hAnsi="Arial" w:cs="Arial"/>
+        </w:rPr>
+      </w:pPr>
+      <w:r>
+        <w:rPr>
+          <w:rFonts w:ascii="Arial" w:hAnsi="Arial" w:cs="Arial"/>
+        </w:rPr>
+        <w:t>datecreated</w:t>
+      </w:r>
+    </w:p>
+    <w:p>
+      <w:pPr>
+        <w:spacing w:after="0"/>
+        <w:jc w:val="both"/>
+        <w:rPr>
+          <w:rFonts w:ascii="Arial" w:hAnsi="Arial" w:cs="Arial"/>
+        </w:rPr>
+      </w:pPr>
+      <w:r>
+        <w:rPr>
+          <w:rFonts w:ascii="Arial" w:hAnsi="Arial" w:cs="Arial"/>
+        </w:rPr>
+        <w:t>dateupdated</w:t>
+      </w:r>
+    </w:p>
+    <w:p>
+      <w:pPr>
+        <w:spacing w:after="0"/>
+        <w:jc w:val="both"/>
+        <w:rPr>
+          <w:rFonts w:ascii="Arial" w:hAnsi="Arial" w:cs="Arial"/>
+        </w:rPr>
+      </w:pPr>
+    </w:p>
+    <w:p>
+      <w:pPr>
+        <w:spacing w:after="0"/>
+        <w:jc w:val="both"/>
+        <w:rPr>
+          <w:rFonts w:ascii="Arial" w:hAnsi="Arial" w:cs="Arial"/>
+          <w:b/>
+        </w:rPr>
+      </w:pPr>
+      <w:r>
+        <w:rPr>
+          <w:rFonts w:ascii="Arial" w:hAnsi="Arial" w:cs="Arial"/>
+          <w:b/>
+        </w:rPr>
+        <w:t>itin</w:t>
+      </w:r>
+      <w:r>
+        <w:rPr>
+          <w:rFonts w:ascii="Arial" w:hAnsi="Arial" w:cs="Arial"/>
+          <w:b/>
+        </w:rPr>
+        <w:t>_pax_info</w:t>
+      </w:r>
+    </w:p>
+    <w:p>
+      <w:pPr>
+        <w:spacing w:after="0"/>
+        <w:jc w:val="both"/>
+        <w:rPr>
+          <w:rFonts w:ascii="Arial" w:hAnsi="Arial" w:cs="Arial"/>
+        </w:rPr>
+      </w:pPr>
+      <w:r>
+        <w:rPr>
+          <w:rFonts w:ascii="Arial" w:hAnsi="Arial" w:cs="Arial"/>
+        </w:rPr>
+        <w:t>itinnum</w:t>
+      </w:r>
+      <w:r>
+        <w:rPr>
+          <w:rFonts w:ascii="Arial" w:hAnsi="Arial" w:cs="Arial"/>
+        </w:rPr>
+        <w:t xml:space="preserve"> (NN, FK-&gt;itin</w:t>
+      </w:r>
+      <w:r>
+        <w:rPr>
+          <w:rFonts w:ascii="Arial" w:hAnsi="Arial" w:cs="Arial"/>
+        </w:rPr>
+        <w:t>_master-number)</w:t>
+      </w:r>
+    </w:p>
+    <w:p>
+      <w:pPr>
+        <w:spacing w:after="0"/>
+        <w:jc w:val="both"/>
+        <w:rPr>
+          <w:rFonts w:ascii="Arial" w:hAnsi="Arial" w:cs="Arial"/>
+        </w:rPr>
+      </w:pPr>
+      <w:r>
+        <w:rPr>
+          <w:rFonts w:ascii="Arial" w:hAnsi="Arial" w:cs="Arial"/>
+        </w:rPr>
+        <w:t>version (from itin_master-&gt;number version)</w:t>
+      </w:r>
+    </w:p>
+    <w:p>
+      <w:pPr>
+        <w:spacing w:after="0"/>
+        <w:jc w:val="both"/>
+        <w:rPr>
+          <w:rFonts w:ascii="Arial" w:hAnsi="Arial" w:cs="Arial"/>
+        </w:rPr>
+      </w:pPr>
+      <w:r>
+        <w:rPr>
+          <w:rFonts w:ascii="Arial" w:hAnsi="Arial" w:cs="Arial"/>
+        </w:rPr>
+        <w:t>name (required)</w:t>
+      </w:r>
+    </w:p>
+    <w:p>
+      <w:pPr>
+        <w:spacing w:after="0"/>
+        <w:jc w:val="both"/>
+        <w:rPr>
+          <w:rFonts w:ascii="Arial" w:hAnsi="Arial" w:cs="Arial"/>
+        </w:rPr>
+      </w:pPr>
+      <w:r>
+        <w:rPr>
+          <w:rFonts w:ascii="Arial" w:hAnsi="Arial" w:cs="Arial"/>
+        </w:rPr>
+        <w:t>age (required)</w:t>
+      </w:r>
+    </w:p>
+    <w:p>
+      <w:pPr>
+        <w:spacing w:after="0"/>
+        <w:jc w:val="both"/>
+        <w:rPr>
+          <w:rFonts w:ascii="Arial" w:hAnsi="Arial" w:cs="Arial"/>
+        </w:rPr>
+      </w:pPr>
+      <w:r>
+        <w:rPr>
+          <w:rFonts w:ascii="Arial" w:hAnsi="Arial" w:cs="Arial"/>
+        </w:rPr>
+        <w:t>nationality (required)</w:t>
+      </w:r>
+    </w:p>
+    <w:p>
+      <w:pPr>
+        <w:spacing w:after="0"/>
+        <w:jc w:val="both"/>
+        <w:rPr>
+          <w:rFonts w:ascii="Arial" w:hAnsi="Arial" w:cs="Arial"/>
+        </w:rPr>
+      </w:pPr>
+      <w:r>
+        <w:rPr>
+          <w:rFonts w:ascii="Arial" w:hAnsi="Arial" w:cs="Arial"/>
+        </w:rPr>
+        <w:t>passport</w:t>
+      </w:r>
+      <w:r>
+        <w:rPr>
+          <w:rFonts w:ascii="Arial" w:hAnsi="Arial" w:cs="Arial"/>
+        </w:rPr>
+        <w:t>det</w:t>
+      </w:r>
+      <w:r>
+        <w:rPr>
+          <w:rFonts w:ascii="Arial" w:hAnsi="Arial" w:cs="Arial"/>
+        </w:rPr>
+        <w:t xml:space="preserve"> (Country, Date of Issue, Date of Expiry)</w:t>
+      </w:r>
+    </w:p>
+    <w:p>
+      <w:pPr>
+        <w:spacing w:after="0"/>
+        <w:jc w:val="both"/>
+        <w:rPr>
+          <w:rFonts w:ascii="Arial" w:hAnsi="Arial" w:cs="Arial"/>
+        </w:rPr>
+      </w:pPr>
+      <w:r>
+        <w:rPr>
+          <w:rFonts w:ascii="Arial" w:hAnsi="Arial" w:cs="Arial"/>
+        </w:rPr>
+        <w:t>visa</w:t>
+      </w:r>
+      <w:r>
+        <w:rPr>
+          <w:rFonts w:ascii="Arial" w:hAnsi="Arial" w:cs="Arial"/>
+        </w:rPr>
+        <w:t>det</w:t>
+      </w:r>
+      <w:r>
+        <w:rPr>
+          <w:rFonts w:ascii="Arial" w:hAnsi="Arial" w:cs="Arial"/>
+        </w:rPr>
+        <w:t xml:space="preserve"> (Country, Type, Date of Issue, Date of Expiry)</w:t>
+      </w:r>
+    </w:p>
+    <w:p>
+      <w:pPr>
+        <w:spacing w:after="0"/>
+        <w:jc w:val="both"/>
+        <w:rPr>
+          <w:rFonts w:ascii="Arial" w:hAnsi="Arial" w:cs="Arial"/>
+        </w:rPr>
+      </w:pPr>
+      <w:r>
+        <w:rPr>
+          <w:rFonts w:ascii="Arial" w:hAnsi="Arial" w:cs="Arial"/>
+        </w:rPr>
+        <w:t>phone</w:t>
+      </w:r>
+    </w:p>
+    <w:p>
+      <w:pPr>
+        <w:spacing w:after="0"/>
+        <w:jc w:val="both"/>
+        <w:rPr>
+          <w:rFonts w:ascii="Arial" w:hAnsi="Arial" w:cs="Arial"/>
+        </w:rPr>
+      </w:pPr>
+      <w:r>
+        <w:rPr>
+          <w:rFonts w:ascii="Arial" w:hAnsi="Arial" w:cs="Arial"/>
+        </w:rPr>
+        <w:t>grouphead (Y|N)</w:t>
+      </w:r>
+    </w:p>
+    <w:p>
+      <w:pPr>
+        <w:spacing w:after="0"/>
+        <w:jc w:val="both"/>
+        <w:rPr>
+          <w:rFonts w:ascii="Arial" w:hAnsi="Arial" w:cs="Arial"/>
+        </w:rPr>
+      </w:pPr>
+      <w:r>
+        <w:rPr>
+          <w:rFonts w:ascii="Arial" w:hAnsi="Arial" w:cs="Arial"/>
+        </w:rPr>
+        <w:t>disability (short desc)</w:t>
+      </w:r>
+    </w:p>
+    <w:p>
+      <w:pPr>
+        <w:spacing w:after="0"/>
+        <w:jc w:val="both"/>
+        <w:rPr>
+          <w:rFonts w:ascii="Arial" w:hAnsi="Arial" w:cs="Arial"/>
+        </w:rPr>
+      </w:pPr>
+      <w:r>
+        <w:rPr>
+          <w:rFonts w:ascii="Arial" w:hAnsi="Arial" w:cs="Arial"/>
+        </w:rPr>
+        <w:t>datecreated</w:t>
+      </w:r>
+    </w:p>
+    <w:p>
+      <w:pPr>
+        <w:spacing w:after="0"/>
+        <w:jc w:val="both"/>
+        <w:rPr>
+          <w:rFonts w:ascii="Arial" w:hAnsi="Arial" w:cs="Arial"/>
+        </w:rPr>
+      </w:pPr>
+      <w:r>
+        <w:rPr>
+          <w:rFonts w:ascii="Arial" w:hAnsi="Arial" w:cs="Arial"/>
+        </w:rPr>
+        <w:lastRenderedPageBreak/>
+        <w:t>dateupdated</w:t>
+      </w:r>
+    </w:p>
+    <w:p>
+      <w:pPr>
+        <w:spacing w:after="0"/>
+        <w:jc w:val="both"/>
+      </w:pPr>
+    </w:p>
+    <w:p>
+      <w:pPr>
+        <w:jc w:val="both"/>
+        <w:rPr>
+          <w:b/>
+        </w:rPr>
+      </w:pPr>
+      <w:r>
+        <w:rPr>
+          <w:b/>
+        </w:rPr>
+        <w:t>itin_activity_incr</w:t>
+      </w:r>
+    </w:p>
+    <w:p>
+      <w:pPr>
+        <w:spacing w:after="0"/>
+        <w:jc w:val="both"/>
+        <w:rPr>
+          <w:rFonts w:ascii="Arial" w:hAnsi="Arial" w:cs="Arial"/>
+        </w:rPr>
+      </w:pPr>
+      <w:r>
+        <w:rPr>
+          <w:rFonts w:ascii="Arial" w:hAnsi="Arial" w:cs="Arial"/>
+        </w:rPr>
+        <w:t>id (PK, AI, NN, US)</w:t>
+      </w:r>
+    </w:p>
+    <w:p>
+      <w:pPr>
+        <w:spacing w:after="0"/>
+        <w:jc w:val="both"/>
+        <w:rPr>
+          <w:rFonts w:ascii="Arial" w:hAnsi="Arial" w:cs="Arial"/>
+        </w:rPr>
+      </w:pPr>
+    </w:p>
+    <w:p>
+      <w:pPr>
+        <w:rPr>
+          <w:b/>
+        </w:rPr>
+      </w:pPr>
+      <w:r>
+        <w:rPr>
+          <w:b/>
+        </w:rPr>
+        <w:t>itin</w:t>
+      </w:r>
+      <w:r>
+        <w:rPr>
+          <w:b/>
+        </w:rPr>
+        <w:t>_activity</w:t>
+      </w:r>
+      <w:r>
+        <w:rPr>
+          <w:b/>
+        </w:rPr>
+        <w:t>_master</w:t>
+      </w:r>
+    </w:p>
+    <w:p>
+      <w:pPr>
+        <w:spacing w:after="0"/>
+        <w:jc w:val="both"/>
+        <w:rPr>
+          <w:rFonts w:ascii="Arial" w:hAnsi="Arial" w:cs="Arial"/>
+        </w:rPr>
+      </w:pPr>
+      <w:r>
+        <w:rPr>
+          <w:rFonts w:ascii="Arial" w:hAnsi="Arial" w:cs="Arial"/>
+        </w:rPr>
+        <w:t>activityid</w:t>
+      </w:r>
+      <w:r>
+        <w:rPr>
+          <w:rFonts w:ascii="Arial" w:hAnsi="Arial" w:cs="Arial"/>
+        </w:rPr>
+        <w:t xml:space="preserve"> (</w:t>
+      </w:r>
+      <w:r>
+        <w:rPr>
+          <w:rFonts w:ascii="Arial" w:hAnsi="Arial" w:cs="Arial"/>
+        </w:rPr>
+        <w:t>itin_activity_incr-&gt;id</w:t>
+      </w:r>
+      <w:r>
+        <w:rPr>
+          <w:rFonts w:ascii="Arial" w:hAnsi="Arial" w:cs="Arial"/>
+        </w:rPr>
+        <w:t xml:space="preserve">, incremental across all </w:t>
+      </w:r>
+      <w:r>
+        <w:rPr>
+          <w:rFonts w:ascii="Arial" w:hAnsi="Arial" w:cs="Arial"/>
+        </w:rPr>
+        <w:t>itineraries/</w:t>
+      </w:r>
+      <w:r>
+        <w:rPr>
+          <w:rFonts w:ascii="Arial" w:hAnsi="Arial" w:cs="Arial"/>
+        </w:rPr>
+        <w:t>activities)</w:t>
+      </w:r>
+    </w:p>
+    <w:p>
+      <w:pPr>
+        <w:spacing w:after="0"/>
+        <w:jc w:val="both"/>
+        <w:rPr>
+          <w:rFonts w:ascii="Arial" w:hAnsi="Arial" w:cs="Arial"/>
+        </w:rPr>
+      </w:pPr>
+      <w:r>
+        <w:rPr>
+          <w:rFonts w:ascii="Arial" w:hAnsi="Arial" w:cs="Arial"/>
+        </w:rPr>
+        <w:t>itinnum</w:t>
+      </w:r>
+      <w:r>
+        <w:rPr>
+          <w:rFonts w:ascii="Arial" w:hAnsi="Arial" w:cs="Arial"/>
+        </w:rPr>
+        <w:t xml:space="preserve"> (NN, FK-&gt;itin</w:t>
+      </w:r>
+      <w:r>
+        <w:rPr>
+          <w:rFonts w:ascii="Arial" w:hAnsi="Arial" w:cs="Arial"/>
+        </w:rPr>
+        <w:t>_master-number)</w:t>
+      </w:r>
+    </w:p>
+    <w:p>
+      <w:pPr>
+        <w:spacing w:after="0"/>
+        <w:jc w:val="both"/>
+        <w:rPr>
+          <w:rFonts w:ascii="Arial" w:hAnsi="Arial" w:cs="Arial"/>
+        </w:rPr>
+      </w:pPr>
+      <w:r>
+        <w:rPr>
+          <w:rFonts w:ascii="Arial" w:hAnsi="Arial" w:cs="Arial"/>
+        </w:rPr>
+        <w:t>version (from itin_master-&gt;number version)</w:t>
+      </w:r>
+    </w:p>
+    <w:p>
+      <w:pPr>
+        <w:spacing w:after="0"/>
+        <w:jc w:val="both"/>
+        <w:rPr>
+          <w:rFonts w:ascii="Arial" w:hAnsi="Arial" w:cs="Arial"/>
+        </w:rPr>
+      </w:pPr>
+      <w:r>
+        <w:rPr>
+          <w:rFonts w:ascii="Arial" w:hAnsi="Arial" w:cs="Arial"/>
+        </w:rPr>
+        <w:t>datecreated</w:t>
+      </w:r>
+    </w:p>
+    <w:p>
+      <w:pPr>
+        <w:spacing w:after="0"/>
+        <w:jc w:val="both"/>
+      </w:pPr>
+      <w:r>
+        <w:rPr>
+          <w:rFonts w:ascii="Arial" w:hAnsi="Arial" w:cs="Arial"/>
+        </w:rPr>
+        <w:t>dateupdated</w:t>
+      </w:r>
+    </w:p>
+    <w:p>
+      <w:pPr>
+        <w:spacing w:after="0"/>
+        <w:jc w:val="both"/>
+      </w:pPr>
+    </w:p>
+    <w:p>
+      <w:pPr>
+        <w:spacing w:after="0"/>
+        <w:jc w:val="both"/>
+        <w:rPr>
+          <w:b/>
+        </w:rPr>
+      </w:pPr>
+      <w:r>
+        <w:rPr>
+          <w:b/>
+        </w:rPr>
+        <w:t>itin</w:t>
+      </w:r>
+      <w:r>
+        <w:rPr>
+          <w:b/>
+        </w:rPr>
+        <w:t>_activity_codes</w:t>
+      </w:r>
+    </w:p>
+    <w:p>
+      <w:pPr>
+        <w:spacing w:after="0"/>
+        <w:jc w:val="both"/>
+        <w:rPr>
+          <w:rFonts w:ascii="Arial" w:hAnsi="Arial" w:cs="Arial"/>
+        </w:rPr>
+      </w:pPr>
+      <w:r>
+        <w:rPr>
+          <w:rFonts w:ascii="Arial" w:hAnsi="Arial" w:cs="Arial"/>
+        </w:rPr>
+        <w:t>code (</w:t>
+      </w:r>
+      <w:r>
+        <w:rPr>
+          <w:rFonts w:ascii="Arial" w:hAnsi="Arial" w:cs="Arial"/>
+        </w:rPr>
+        <w:t xml:space="preserve">PK, </w:t>
+      </w:r>
+      <w:r>
+        <w:rPr>
+          <w:rFonts w:ascii="Arial" w:hAnsi="Arial" w:cs="Arial"/>
+        </w:rPr>
+        <w:t>alphanumeric, TA1.. for Air, TR1.. for road, TT1.. for train, TB1.., H1… for hotel, SS1… for sightseeing</w:t>
+      </w:r>
+      <w:r>
+        <w:rPr>
+          <w:rFonts w:ascii="Arial" w:hAnsi="Arial" w:cs="Arial"/>
+        </w:rPr>
+        <w:t>, O1.. for other)</w:t>
+      </w:r>
+    </w:p>
+    <w:p>
+      <w:pPr>
+        <w:spacing w:after="0"/>
+        <w:jc w:val="both"/>
+        <w:rPr>
+          <w:rFonts w:ascii="Arial" w:hAnsi="Arial" w:cs="Arial"/>
+        </w:rPr>
+      </w:pPr>
+      <w:r>
+        <w:rPr>
+          <w:rFonts w:ascii="Arial" w:hAnsi="Arial" w:cs="Arial"/>
+        </w:rPr>
+        <w:t>codedesc – Air Travel, Road Travel, Train Travel, airportpickup</w:t>
+      </w:r>
+    </w:p>
+    <w:p>
+      <w:pPr>
+        <w:spacing w:after="0"/>
+        <w:jc w:val="both"/>
+      </w:pPr>
+    </w:p>
+    <w:p>
+      <w:pPr>
+        <w:spacing w:after="0"/>
+        <w:jc w:val="both"/>
+        <w:rPr>
+          <w:b/>
+        </w:rPr>
+      </w:pPr>
+      <w:r>
+        <w:rPr>
+          <w:b/>
+        </w:rPr>
+        <w:t>itin</w:t>
+      </w:r>
+      <w:r>
+        <w:rPr>
+          <w:b/>
+        </w:rPr>
+        <w:t>_activity</w:t>
+      </w:r>
+      <w:r>
+        <w:rPr>
+          <w:b/>
+        </w:rPr>
+        <w:t>_travel</w:t>
+      </w:r>
+    </w:p>
+    <w:p>
+      <w:pPr>
+        <w:spacing w:after="0"/>
+        <w:jc w:val="both"/>
+        <w:rPr>
+          <w:rFonts w:ascii="Arial" w:hAnsi="Arial" w:cs="Arial"/>
+        </w:rPr>
+      </w:pPr>
+      <w:r>
+        <w:rPr>
+          <w:rFonts w:ascii="Arial" w:hAnsi="Arial" w:cs="Arial"/>
+        </w:rPr>
+        <w:t>activityid</w:t>
+      </w:r>
+      <w:r>
+        <w:rPr>
+          <w:rFonts w:ascii="Arial" w:hAnsi="Arial" w:cs="Arial"/>
+        </w:rPr>
+        <w:t xml:space="preserve"> (NN, FK-&gt;itin</w:t>
+      </w:r>
+      <w:r>
+        <w:rPr>
+          <w:rFonts w:ascii="Arial" w:hAnsi="Arial" w:cs="Arial"/>
+        </w:rPr>
+        <w:t>_activity</w:t>
+      </w:r>
+      <w:r>
+        <w:rPr>
+          <w:rFonts w:ascii="Arial" w:hAnsi="Arial" w:cs="Arial"/>
+        </w:rPr>
+        <w:t>_master</w:t>
+      </w:r>
+      <w:r>
+        <w:rPr>
+          <w:rFonts w:ascii="Arial" w:hAnsi="Arial" w:cs="Arial"/>
+        </w:rPr>
+        <w:t>-acitivitynum)</w:t>
+      </w:r>
+    </w:p>
+    <w:p>
+      <w:pPr>
+        <w:spacing w:after="0"/>
+        <w:jc w:val="both"/>
+        <w:rPr>
+          <w:rFonts w:ascii="Arial" w:hAnsi="Arial" w:cs="Arial"/>
+        </w:rPr>
+      </w:pPr>
+      <w:r>
+        <w:rPr>
+          <w:rFonts w:ascii="Arial" w:hAnsi="Arial" w:cs="Arial"/>
+        </w:rPr>
+        <w:t>code (FK-&gt;itin_activity_codes)</w:t>
+      </w:r>
+    </w:p>
+    <w:p>
+      <w:pPr>
+        <w:spacing w:after="0"/>
+        <w:jc w:val="both"/>
+        <w:rPr>
+          <w:rFonts w:ascii="Arial" w:hAnsi="Arial" w:cs="Arial"/>
+        </w:rPr>
+      </w:pPr>
+      <w:r>
+        <w:rPr>
+          <w:rFonts w:ascii="Arial" w:hAnsi="Arial" w:cs="Arial"/>
+        </w:rPr>
+        <w:t>day (1, 2, 3…)</w:t>
+      </w:r>
+    </w:p>
+    <w:p>
+      <w:pPr>
+        <w:spacing w:after="0"/>
+        <w:jc w:val="both"/>
+        <w:rPr>
+          <w:rFonts w:ascii="Arial" w:hAnsi="Arial" w:cs="Arial"/>
+        </w:rPr>
+      </w:pPr>
+      <w:r>
+        <w:rPr>
+          <w:rFonts w:ascii="Arial" w:hAnsi="Arial" w:cs="Arial"/>
+        </w:rPr>
+        <w:t>vesselconame</w:t>
+      </w:r>
+    </w:p>
+    <w:p>
+      <w:pPr>
+        <w:spacing w:after="0"/>
+        <w:jc w:val="both"/>
+        <w:rPr>
+          <w:rFonts w:ascii="Arial" w:hAnsi="Arial" w:cs="Arial"/>
+        </w:rPr>
+      </w:pPr>
+      <w:r>
+        <w:rPr>
+          <w:rFonts w:ascii="Arial" w:hAnsi="Arial" w:cs="Arial"/>
+        </w:rPr>
+        <w:t>vesselno</w:t>
+      </w:r>
+    </w:p>
+    <w:p>
+      <w:pPr>
+        <w:spacing w:after="0"/>
+        <w:jc w:val="both"/>
+        <w:rPr>
+          <w:rFonts w:ascii="Arial" w:hAnsi="Arial" w:cs="Arial"/>
+        </w:rPr>
+      </w:pPr>
+      <w:r>
+        <w:rPr>
+          <w:rFonts w:ascii="Arial" w:hAnsi="Arial" w:cs="Arial"/>
+        </w:rPr>
+        <w:t>class (economy, business, first)</w:t>
+      </w:r>
+    </w:p>
+    <w:p>
+      <w:pPr>
+        <w:spacing w:after="0"/>
+        <w:jc w:val="both"/>
+        <w:rPr>
+          <w:rFonts w:ascii="Arial" w:hAnsi="Arial" w:cs="Arial"/>
+        </w:rPr>
+      </w:pPr>
+      <w:r>
+        <w:rPr>
+          <w:rFonts w:ascii="Arial" w:hAnsi="Arial" w:cs="Arial"/>
+        </w:rPr>
+        <w:t>bookingno (PNR|Confirmation Number)</w:t>
+      </w:r>
+    </w:p>
+    <w:p>
+      <w:pPr>
+        <w:spacing w:after="0"/>
+        <w:jc w:val="both"/>
+        <w:rPr>
+          <w:rFonts w:ascii="Arial" w:hAnsi="Arial" w:cs="Arial"/>
+        </w:rPr>
+      </w:pPr>
+      <w:r>
+        <w:rPr>
+          <w:rFonts w:ascii="Arial" w:hAnsi="Arial" w:cs="Arial"/>
+        </w:rPr>
+        <w:t>depdate</w:t>
+      </w:r>
+      <w:r>
+        <w:rPr>
+          <w:rFonts w:ascii="Arial" w:hAnsi="Arial" w:cs="Arial"/>
+        </w:rPr>
+        <w:t>time</w:t>
+      </w:r>
+    </w:p>
+    <w:p>
+      <w:pPr>
+        <w:spacing w:after="0"/>
+        <w:jc w:val="both"/>
+        <w:rPr>
+          <w:rFonts w:ascii="Arial" w:hAnsi="Arial" w:cs="Arial"/>
+        </w:rPr>
+      </w:pPr>
+      <w:r>
+        <w:rPr>
+          <w:rFonts w:ascii="Arial" w:hAnsi="Arial" w:cs="Arial"/>
+        </w:rPr>
+        <w:t>arr</w:t>
+      </w:r>
+      <w:r>
+        <w:rPr>
+          <w:rFonts w:ascii="Arial" w:hAnsi="Arial" w:cs="Arial"/>
+        </w:rPr>
+        <w:t>date</w:t>
+      </w:r>
+      <w:r>
+        <w:rPr>
+          <w:rFonts w:ascii="Arial" w:hAnsi="Arial" w:cs="Arial"/>
+        </w:rPr>
+        <w:t>time</w:t>
+      </w:r>
+    </w:p>
+    <w:p>
+      <w:pPr>
+        <w:spacing w:after="0"/>
+        <w:jc w:val="both"/>
+        <w:rPr>
+          <w:rFonts w:ascii="Arial" w:hAnsi="Arial" w:cs="Arial"/>
+        </w:rPr>
+      </w:pPr>
+      <w:r>
+        <w:rPr>
+          <w:rFonts w:ascii="Arial" w:hAnsi="Arial" w:cs="Arial"/>
+        </w:rPr>
+        <w:t>depstation</w:t>
+      </w:r>
+      <w:r>
+        <w:rPr>
+          <w:rFonts w:ascii="Arial" w:hAnsi="Arial" w:cs="Arial"/>
+        </w:rPr>
+        <w:t xml:space="preserve"> (auto fill)</w:t>
+      </w:r>
+    </w:p>
+    <w:p>
+      <w:pPr>
+        <w:spacing w:after="0"/>
+        <w:jc w:val="both"/>
+        <w:rPr>
+          <w:rFonts w:ascii="Arial" w:hAnsi="Arial" w:cs="Arial"/>
+        </w:rPr>
+      </w:pPr>
+      <w:r>
+        <w:rPr>
+          <w:rFonts w:ascii="Arial" w:hAnsi="Arial" w:cs="Arial"/>
+        </w:rPr>
+        <w:t>arr</w:t>
+      </w:r>
+      <w:r>
+        <w:rPr>
+          <w:rFonts w:ascii="Arial" w:hAnsi="Arial" w:cs="Arial"/>
+        </w:rPr>
+        <w:t>station</w:t>
+      </w:r>
+      <w:r>
+        <w:rPr>
+          <w:rFonts w:ascii="Arial" w:hAnsi="Arial" w:cs="Arial"/>
+        </w:rPr>
+        <w:t xml:space="preserve"> (auto fill)</w:t>
+      </w:r>
+    </w:p>
+    <w:p>
+      <w:pPr>
+        <w:spacing w:after="0"/>
+        <w:jc w:val="both"/>
+        <w:rPr>
+          <w:rFonts w:ascii="Arial" w:hAnsi="Arial" w:cs="Arial"/>
+        </w:rPr>
+      </w:pPr>
+      <w:r>
+        <w:rPr>
+          <w:rFonts w:ascii="Arial" w:hAnsi="Arial" w:cs="Arial"/>
+        </w:rPr>
+        <w:t>arptpk</w:t>
+      </w:r>
+      <w:r>
+        <w:rPr>
+          <w:rFonts w:ascii="Arial" w:hAnsi="Arial" w:cs="Arial"/>
+        </w:rPr>
+        <w:t xml:space="preserve"> (Y|N)</w:t>
+      </w:r>
+    </w:p>
+    <w:p>
+      <w:pPr>
+        <w:spacing w:after="0"/>
+        <w:jc w:val="both"/>
+        <w:rPr>
+          <w:rFonts w:ascii="Arial" w:hAnsi="Arial" w:cs="Arial"/>
+        </w:rPr>
+      </w:pPr>
+      <w:r>
+        <w:rPr>
+          <w:rFonts w:ascii="Arial" w:hAnsi="Arial" w:cs="Arial"/>
+        </w:rPr>
+        <w:t>arptpk</w:t>
+      </w:r>
+      <w:r>
+        <w:rPr>
+          <w:rFonts w:ascii="Arial" w:hAnsi="Arial" w:cs="Arial"/>
+        </w:rPr>
+        <w:t>cost</w:t>
+      </w:r>
+    </w:p>
+    <w:p>
+      <w:pPr>
+        <w:spacing w:after="0"/>
+        <w:jc w:val="both"/>
+        <w:rPr>
+          <w:rFonts w:ascii="Arial" w:hAnsi="Arial" w:cs="Arial"/>
+        </w:rPr>
+      </w:pPr>
+      <w:r>
+        <w:rPr>
+          <w:rFonts w:ascii="Arial" w:hAnsi="Arial" w:cs="Arial"/>
+        </w:rPr>
+        <w:t>arptpk</w:t>
+      </w:r>
+      <w:r>
+        <w:rPr>
+          <w:rFonts w:ascii="Arial" w:hAnsi="Arial" w:cs="Arial"/>
+        </w:rPr>
+        <w:t>car</w:t>
+      </w:r>
+      <w:r>
+        <w:rPr>
+          <w:rFonts w:ascii="Arial" w:hAnsi="Arial" w:cs="Arial"/>
+        </w:rPr>
+        <w:t xml:space="preserve"> (auto fill)</w:t>
+      </w:r>
+    </w:p>
+    <w:p>
+      <w:pPr>
+        <w:spacing w:after="0"/>
+        <w:jc w:val="both"/>
+        <w:rPr>
+          <w:rFonts w:ascii="Arial" w:hAnsi="Arial" w:cs="Arial"/>
+        </w:rPr>
+      </w:pPr>
+      <w:r>
+        <w:rPr>
+          <w:rFonts w:ascii="Arial" w:hAnsi="Arial" w:cs="Arial"/>
+        </w:rPr>
+        <w:t>arptpkcarcost</w:t>
+      </w:r>
+    </w:p>
+    <w:p>
+      <w:pPr>
+        <w:spacing w:after="0"/>
+        <w:jc w:val="both"/>
+        <w:rPr>
+          <w:rFonts w:ascii="Arial" w:hAnsi="Arial" w:cs="Arial"/>
+        </w:rPr>
+      </w:pPr>
+      <w:r>
+        <w:rPr>
+          <w:rFonts w:ascii="Arial" w:hAnsi="Arial" w:cs="Arial"/>
+        </w:rPr>
+        <w:t>arpt</w:t>
+      </w:r>
+      <w:r>
+        <w:rPr>
+          <w:rFonts w:ascii="Arial" w:hAnsi="Arial" w:cs="Arial"/>
+        </w:rPr>
+        <w:t>assist (Y|N)</w:t>
+      </w:r>
+    </w:p>
+    <w:p>
+      <w:pPr>
+        <w:spacing w:after="0"/>
+        <w:jc w:val="both"/>
+        <w:rPr>
+          <w:rFonts w:ascii="Arial" w:hAnsi="Arial" w:cs="Arial"/>
+        </w:rPr>
+      </w:pPr>
+      <w:r>
+        <w:rPr>
+          <w:rFonts w:ascii="Arial" w:hAnsi="Arial" w:cs="Arial"/>
+        </w:rPr>
+        <w:t>arp</w:t>
+      </w:r>
+      <w:r>
+        <w:rPr>
+          <w:rFonts w:ascii="Arial" w:hAnsi="Arial" w:cs="Arial"/>
+        </w:rPr>
+        <w:t>tassistcost</w:t>
+      </w:r>
+    </w:p>
+    <w:p>
+      <w:pPr>
+        <w:spacing w:after="0"/>
+        <w:jc w:val="both"/>
+        <w:rPr>
+          <w:rFonts w:ascii="Arial" w:hAnsi="Arial" w:cs="Arial"/>
+        </w:rPr>
+      </w:pPr>
+      <w:r>
+        <w:rPr>
+          <w:rFonts w:ascii="Arial" w:hAnsi="Arial" w:cs="Arial"/>
+        </w:rPr>
+        <w:t>carrentalco</w:t>
+      </w:r>
+    </w:p>
+    <w:p>
+      <w:pPr>
+        <w:spacing w:after="0"/>
+        <w:jc w:val="both"/>
+        <w:rPr>
+          <w:rFonts w:ascii="Arial" w:hAnsi="Arial" w:cs="Arial"/>
+        </w:rPr>
+      </w:pPr>
+      <w:r>
+        <w:rPr>
+          <w:rFonts w:ascii="Arial" w:hAnsi="Arial" w:cs="Arial"/>
+        </w:rPr>
+        <w:t>carrentalcontact (autofill)</w:t>
+      </w:r>
+    </w:p>
+    <w:p>
+      <w:pPr>
+        <w:spacing w:after="0"/>
+        <w:jc w:val="both"/>
+        <w:rPr>
+          <w:rFonts w:ascii="Arial" w:hAnsi="Arial" w:cs="Arial"/>
+        </w:rPr>
+      </w:pPr>
+      <w:r>
+        <w:rPr>
+          <w:rFonts w:ascii="Arial" w:hAnsi="Arial" w:cs="Arial"/>
+        </w:rPr>
+        <w:t>datecreated</w:t>
+      </w:r>
+    </w:p>
+    <w:p>
+      <w:pPr>
+        <w:spacing w:after="0"/>
+        <w:jc w:val="both"/>
+        <w:rPr>
+          <w:rFonts w:ascii="Arial" w:hAnsi="Arial" w:cs="Arial"/>
+        </w:rPr>
+      </w:pPr>
+      <w:r>
+        <w:rPr>
+          <w:rFonts w:ascii="Arial" w:hAnsi="Arial" w:cs="Arial"/>
+        </w:rPr>
+        <w:t>dateupdated</w:t>
+      </w:r>
+    </w:p>
+    <w:p>
+      <w:pPr>
+        <w:spacing w:after="0"/>
+        <w:jc w:val="both"/>
+        <w:rPr>
+          <w:b/>
+        </w:rPr>
+      </w:pPr>
+    </w:p>
+    <w:p>
+      <w:pPr>
+        <w:rPr>
+          <w:b/>
+        </w:rPr>
+      </w:pPr>
+      <w:r>
+        <w:rPr>
+          <w:b/>
+        </w:rPr>
+        <w:br w:type="page"/>
+      </w:r>
+    </w:p>
+    <w:p>
+      <w:pPr>
+        <w:spacing w:after="0"/>
+        <w:jc w:val="both"/>
+        <w:rPr>
+          <w:b/>
+        </w:rPr>
+      </w:pPr>
+      <w:r>
+        <w:rPr>
+          <w:b/>
+        </w:rPr>
+        <w:lastRenderedPageBreak/>
+        <w:t>itin</w:t>
+      </w:r>
+      <w:r>
+        <w:rPr>
+          <w:b/>
+        </w:rPr>
+        <w:t>_activity</w:t>
+      </w:r>
+      <w:r>
+        <w:rPr>
+          <w:b/>
+        </w:rPr>
+        <w:t>_hotel</w:t>
+      </w:r>
+    </w:p>
+    <w:p>
+      <w:pPr>
+        <w:spacing w:after="0"/>
+        <w:jc w:val="both"/>
+        <w:rPr>
+          <w:b/>
+        </w:rPr>
+      </w:pPr>
+      <w:r>
+        <w:rPr>
+          <w:rFonts w:ascii="Arial" w:hAnsi="Arial" w:cs="Arial"/>
+        </w:rPr>
+        <w:t>activityid</w:t>
+      </w:r>
+      <w:r>
+        <w:rPr>
+          <w:rFonts w:ascii="Arial" w:hAnsi="Arial" w:cs="Arial"/>
+        </w:rPr>
+        <w:t xml:space="preserve"> (NN, FK-&gt;itin_activity</w:t>
+      </w:r>
+      <w:r>
+        <w:rPr>
+          <w:rFonts w:ascii="Arial" w:hAnsi="Arial" w:cs="Arial"/>
+        </w:rPr>
+        <w:t>_master</w:t>
+      </w:r>
+      <w:r>
+        <w:rPr>
+          <w:rFonts w:ascii="Arial" w:hAnsi="Arial" w:cs="Arial"/>
+        </w:rPr>
+        <w:t>-acitivitynum)</w:t>
+      </w:r>
+    </w:p>
+    <w:p>
+      <w:pPr>
+        <w:spacing w:after="0"/>
+        <w:jc w:val="both"/>
+        <w:rPr>
+          <w:rFonts w:ascii="Arial" w:hAnsi="Arial" w:cs="Arial"/>
+        </w:rPr>
+      </w:pPr>
+      <w:r>
+        <w:rPr>
+          <w:rFonts w:ascii="Arial" w:hAnsi="Arial" w:cs="Arial"/>
+        </w:rPr>
+        <w:t>code (FK-&gt;itin_activity_codes)</w:t>
+      </w:r>
+    </w:p>
+    <w:p>
+      <w:pPr>
+        <w:spacing w:after="0"/>
+        <w:jc w:val="both"/>
+        <w:rPr>
+          <w:rFonts w:ascii="Arial" w:hAnsi="Arial" w:cs="Arial"/>
+        </w:rPr>
+      </w:pPr>
+      <w:r>
+        <w:rPr>
+          <w:rFonts w:ascii="Arial" w:hAnsi="Arial" w:cs="Arial"/>
+        </w:rPr>
+        <w:t>day (1, 2, 3…)</w:t>
+      </w:r>
+    </w:p>
+    <w:p>
+      <w:pPr>
+        <w:spacing w:after="0"/>
+        <w:jc w:val="both"/>
+        <w:rPr>
+          <w:rFonts w:ascii="Arial" w:hAnsi="Arial" w:cs="Arial"/>
+        </w:rPr>
+      </w:pPr>
+      <w:r>
+        <w:rPr>
+          <w:rFonts w:ascii="Arial" w:hAnsi="Arial" w:cs="Arial"/>
+        </w:rPr>
+        <w:t>name</w:t>
+      </w:r>
+    </w:p>
+    <w:p>
+      <w:pPr>
+        <w:spacing w:after="0"/>
+        <w:jc w:val="both"/>
+        <w:rPr>
+          <w:rFonts w:ascii="Arial" w:hAnsi="Arial" w:cs="Arial"/>
+        </w:rPr>
+      </w:pPr>
+      <w:r>
+        <w:rPr>
+          <w:rFonts w:ascii="Arial" w:hAnsi="Arial" w:cs="Arial"/>
+        </w:rPr>
+        <w:t>city</w:t>
+      </w:r>
+    </w:p>
+    <w:p>
+      <w:pPr>
+        <w:spacing w:after="0"/>
+        <w:jc w:val="both"/>
+        <w:rPr>
+          <w:rFonts w:ascii="Arial" w:hAnsi="Arial" w:cs="Arial"/>
+        </w:rPr>
+      </w:pPr>
+      <w:r>
+        <w:rPr>
+          <w:rFonts w:ascii="Arial" w:hAnsi="Arial" w:cs="Arial"/>
+        </w:rPr>
+        <w:t xml:space="preserve">roomcat (Single, double, suite, </w:t>
+      </w:r>
+      <w:r>
+        <w:rPr>
+          <w:rFonts w:ascii="Arial" w:hAnsi="Arial" w:cs="Arial"/>
+        </w:rPr>
+        <w:t>budget)</w:t>
+      </w:r>
+    </w:p>
+    <w:p>
+      <w:pPr>
+        <w:spacing w:after="0"/>
+        <w:jc w:val="both"/>
+        <w:rPr>
+          <w:rFonts w:ascii="Arial" w:hAnsi="Arial" w:cs="Arial"/>
+        </w:rPr>
+      </w:pPr>
+      <w:r>
+        <w:rPr>
+          <w:rFonts w:ascii="Arial" w:hAnsi="Arial" w:cs="Arial"/>
+        </w:rPr>
+        <w:t>price</w:t>
+      </w:r>
+    </w:p>
+    <w:p>
+      <w:pPr>
+        <w:spacing w:after="0"/>
+        <w:jc w:val="both"/>
+        <w:rPr>
+          <w:rFonts w:ascii="Arial" w:hAnsi="Arial" w:cs="Arial"/>
+        </w:rPr>
+      </w:pPr>
+      <w:r>
+        <w:rPr>
+          <w:rFonts w:ascii="Arial" w:hAnsi="Arial" w:cs="Arial"/>
+        </w:rPr>
+        <w:t>datecreated</w:t>
+      </w:r>
+    </w:p>
+    <w:p>
+      <w:pPr>
+        <w:spacing w:after="0"/>
+        <w:jc w:val="both"/>
+        <w:rPr>
+          <w:rFonts w:ascii="Arial" w:hAnsi="Arial" w:cs="Arial"/>
+        </w:rPr>
+      </w:pPr>
+      <w:r>
+        <w:rPr>
+          <w:rFonts w:ascii="Arial" w:hAnsi="Arial" w:cs="Arial"/>
+        </w:rPr>
+        <w:t>dateupdated</w:t>
+      </w:r>
+    </w:p>
+    <w:p>
+      <w:pPr>
+        <w:spacing w:after="0"/>
+        <w:jc w:val="both"/>
+        <w:rPr>
+          <w:b/>
+        </w:rPr>
+      </w:pPr>
+    </w:p>
+    <w:p>
+      <w:pPr>
+        <w:spacing w:after="0"/>
+        <w:jc w:val="both"/>
+        <w:rPr>
+          <w:b/>
+        </w:rPr>
+      </w:pPr>
+    </w:p>
+    <w:p>
+      <w:pPr>
+        <w:spacing w:after="0"/>
+        <w:jc w:val="both"/>
+        <w:rPr>
+          <w:b/>
+        </w:rPr>
+      </w:pPr>
+      <w:r>
+        <w:rPr>
+          <w:b/>
+        </w:rPr>
+        <w:t>itin</w:t>
+      </w:r>
+      <w:r>
+        <w:rPr>
+          <w:b/>
+        </w:rPr>
+        <w:t>_activity</w:t>
+      </w:r>
+      <w:r>
+        <w:rPr>
+          <w:b/>
+        </w:rPr>
+        <w:t>_sightseeing</w:t>
+      </w:r>
+    </w:p>
+    <w:p>
+      <w:pPr>
+        <w:spacing w:after="0"/>
+        <w:jc w:val="both"/>
+        <w:rPr>
+          <w:rFonts w:ascii="Arial" w:hAnsi="Arial" w:cs="Arial"/>
+        </w:rPr>
+      </w:pPr>
+      <w:r>
+        <w:rPr>
+          <w:rFonts w:ascii="Arial" w:hAnsi="Arial" w:cs="Arial"/>
+        </w:rPr>
+        <w:t>activityid</w:t>
+      </w:r>
+      <w:r>
+        <w:rPr>
+          <w:rFonts w:ascii="Arial" w:hAnsi="Arial" w:cs="Arial"/>
+        </w:rPr>
+        <w:t xml:space="preserve"> (NN, FK-&gt;itin_activity</w:t>
+      </w:r>
+      <w:r>
+        <w:rPr>
+          <w:rFonts w:ascii="Arial" w:hAnsi="Arial" w:cs="Arial"/>
+        </w:rPr>
+        <w:t>_master</w:t>
+      </w:r>
+      <w:r>
+        <w:rPr>
+          <w:rFonts w:ascii="Arial" w:hAnsi="Arial" w:cs="Arial"/>
+        </w:rPr>
+        <w:t>-acitivitynum)</w:t>
+      </w:r>
+    </w:p>
+    <w:p>
+      <w:pPr>
+        <w:spacing w:after="0"/>
+        <w:jc w:val="both"/>
+        <w:rPr>
+          <w:rFonts w:ascii="Arial" w:hAnsi="Arial" w:cs="Arial"/>
+        </w:rPr>
+      </w:pPr>
+      <w:r>
+        <w:rPr>
+          <w:rFonts w:ascii="Arial" w:hAnsi="Arial" w:cs="Arial"/>
+        </w:rPr>
+        <w:t>code (FK-&gt;itin_activity_codes)</w:t>
+      </w:r>
+    </w:p>
+    <w:p>
+      <w:pPr>
+        <w:spacing w:after="0"/>
+        <w:jc w:val="both"/>
+        <w:rPr>
+          <w:rFonts w:ascii="Arial" w:hAnsi="Arial" w:cs="Arial"/>
+        </w:rPr>
+      </w:pPr>
+      <w:r>
+        <w:rPr>
+          <w:rFonts w:ascii="Arial" w:hAnsi="Arial" w:cs="Arial"/>
+        </w:rPr>
+        <w:t>day (1, 2, 3…)</w:t>
+      </w:r>
+    </w:p>
+    <w:p>
+      <w:pPr>
+        <w:spacing w:after="0"/>
+        <w:jc w:val="both"/>
+        <w:rPr>
+          <w:rFonts w:ascii="Arial" w:hAnsi="Arial" w:cs="Arial"/>
+        </w:rPr>
+      </w:pPr>
+      <w:r>
+        <w:rPr>
+          <w:rFonts w:ascii="Arial" w:hAnsi="Arial" w:cs="Arial"/>
+        </w:rPr>
+        <w:t>placename (to be auto filed from DB table)</w:t>
+      </w:r>
+    </w:p>
+    <w:p>
+      <w:pPr>
+        <w:spacing w:after="0"/>
+        <w:jc w:val="both"/>
+        <w:rPr>
+          <w:rFonts w:ascii="Arial" w:hAnsi="Arial" w:cs="Arial"/>
+        </w:rPr>
+      </w:pPr>
+      <w:r>
+        <w:rPr>
+          <w:rFonts w:ascii="Arial" w:hAnsi="Arial" w:cs="Arial"/>
+        </w:rPr>
+        <w:t>city</w:t>
+      </w:r>
+    </w:p>
+    <w:p>
+      <w:pPr>
+        <w:spacing w:after="0"/>
+        <w:jc w:val="both"/>
+        <w:rPr>
+          <w:rFonts w:ascii="Arial" w:hAnsi="Arial" w:cs="Arial"/>
+        </w:rPr>
+      </w:pPr>
+      <w:r>
+        <w:rPr>
+          <w:rFonts w:ascii="Arial" w:hAnsi="Arial" w:cs="Arial"/>
+        </w:rPr>
+        <w:t>guidename</w:t>
+      </w:r>
+    </w:p>
+    <w:p>
+      <w:pPr>
+        <w:spacing w:after="0"/>
+        <w:jc w:val="both"/>
+        <w:rPr>
+          <w:rFonts w:ascii="Arial" w:hAnsi="Arial" w:cs="Arial"/>
+        </w:rPr>
+      </w:pPr>
+      <w:r>
+        <w:rPr>
+          <w:rFonts w:ascii="Arial" w:hAnsi="Arial" w:cs="Arial"/>
+        </w:rPr>
+        <w:t>guiderate</w:t>
+      </w:r>
+    </w:p>
+    <w:p>
+      <w:pPr>
+        <w:spacing w:after="0"/>
+        <w:jc w:val="both"/>
+        <w:rPr>
+          <w:rFonts w:ascii="Arial" w:hAnsi="Arial" w:cs="Arial"/>
+        </w:rPr>
+      </w:pPr>
+      <w:r>
+        <w:rPr>
+          <w:rFonts w:ascii="Arial" w:hAnsi="Arial" w:cs="Arial"/>
+        </w:rPr>
+        <w:t>entrancefees</w:t>
+      </w:r>
+    </w:p>
+    <w:p>
+      <w:pPr>
+        <w:spacing w:after="0"/>
+        <w:jc w:val="both"/>
+        <w:rPr>
+          <w:rFonts w:ascii="Arial" w:hAnsi="Arial" w:cs="Arial"/>
+        </w:rPr>
+      </w:pPr>
+      <w:r>
+        <w:rPr>
+          <w:rFonts w:ascii="Arial" w:hAnsi="Arial" w:cs="Arial"/>
+        </w:rPr>
+        <w:t>escortreq (Y|N)</w:t>
+      </w:r>
+    </w:p>
+    <w:p>
+      <w:pPr>
+        <w:spacing w:after="0"/>
+        <w:jc w:val="both"/>
+        <w:rPr>
+          <w:rFonts w:ascii="Arial" w:hAnsi="Arial" w:cs="Arial"/>
+        </w:rPr>
+      </w:pPr>
+      <w:r>
+        <w:rPr>
+          <w:rFonts w:ascii="Arial" w:hAnsi="Arial" w:cs="Arial"/>
+        </w:rPr>
+        <w:t>escortcost</w:t>
+      </w:r>
+    </w:p>
+    <w:p>
+      <w:pPr>
+        <w:spacing w:after="0"/>
+        <w:jc w:val="both"/>
+        <w:rPr>
+          <w:rFonts w:ascii="Arial" w:hAnsi="Arial" w:cs="Arial"/>
+        </w:rPr>
+      </w:pPr>
+      <w:r>
+        <w:rPr>
+          <w:rFonts w:ascii="Arial" w:hAnsi="Arial" w:cs="Arial"/>
+        </w:rPr>
+        <w:t>datecreated</w:t>
+      </w:r>
+    </w:p>
+    <w:p>
+      <w:pPr>
+        <w:spacing w:after="0"/>
+        <w:jc w:val="both"/>
+        <w:rPr>
+          <w:rFonts w:ascii="Arial" w:hAnsi="Arial" w:cs="Arial"/>
+        </w:rPr>
+      </w:pPr>
+      <w:r>
+        <w:rPr>
+          <w:rFonts w:ascii="Arial" w:hAnsi="Arial" w:cs="Arial"/>
+        </w:rPr>
+        <w:t>dateupdated</w:t>
+      </w:r>
+    </w:p>
+    <w:p>
+      <w:pPr>
+        <w:spacing w:after="0"/>
+        <w:jc w:val="both"/>
+        <w:rPr>
+          <w:rFonts w:ascii="Arial" w:hAnsi="Arial" w:cs="Arial"/>
+        </w:rPr>
+      </w:pPr>
+    </w:p>
+    <w:p>
+      <w:pPr>
+        <w:spacing w:after="0"/>
+        <w:jc w:val="both"/>
+        <w:rPr>
+          <w:b/>
+        </w:rPr>
+      </w:pPr>
+      <w:r>
+        <w:rPr>
+          <w:b/>
+        </w:rPr>
+        <w:t>itin</w:t>
+      </w:r>
+      <w:r>
+        <w:rPr>
+          <w:b/>
+        </w:rPr>
+        <w:t>_activity</w:t>
+      </w:r>
+      <w:r>
+        <w:rPr>
+          <w:b/>
+        </w:rPr>
+        <w:t>_other</w:t>
+      </w:r>
+    </w:p>
+    <w:p>
+      <w:pPr>
+        <w:spacing w:after="0"/>
+        <w:jc w:val="both"/>
+        <w:rPr>
+          <w:rFonts w:ascii="Arial" w:hAnsi="Arial" w:cs="Arial"/>
+        </w:rPr>
+      </w:pPr>
+      <w:r>
+        <w:rPr>
+          <w:rFonts w:ascii="Arial" w:hAnsi="Arial" w:cs="Arial"/>
+        </w:rPr>
+        <w:t>activityid</w:t>
+      </w:r>
+      <w:r>
+        <w:rPr>
+          <w:rFonts w:ascii="Arial" w:hAnsi="Arial" w:cs="Arial"/>
+        </w:rPr>
+        <w:t xml:space="preserve"> (NN, FK-&gt;itin_activity</w:t>
+      </w:r>
+      <w:r>
+        <w:rPr>
+          <w:rFonts w:ascii="Arial" w:hAnsi="Arial" w:cs="Arial"/>
+        </w:rPr>
+        <w:t>_master</w:t>
+      </w:r>
+      <w:r>
+        <w:rPr>
+          <w:rFonts w:ascii="Arial" w:hAnsi="Arial" w:cs="Arial"/>
+        </w:rPr>
+        <w:t>-acitivitynum)</w:t>
+      </w:r>
+    </w:p>
+    <w:p>
+      <w:pPr>
+        <w:spacing w:after="0"/>
+        <w:jc w:val="both"/>
+        <w:rPr>
+          <w:rFonts w:ascii="Arial" w:hAnsi="Arial" w:cs="Arial"/>
+        </w:rPr>
+      </w:pPr>
+      <w:r>
+        <w:rPr>
+          <w:rFonts w:ascii="Arial" w:hAnsi="Arial" w:cs="Arial"/>
+        </w:rPr>
+        <w:t>code (FK-&gt;itin_activity_codes)</w:t>
+      </w:r>
+    </w:p>
+    <w:p>
+      <w:pPr>
+        <w:spacing w:after="0"/>
+        <w:jc w:val="both"/>
+        <w:rPr>
+          <w:rFonts w:ascii="Arial" w:hAnsi="Arial" w:cs="Arial"/>
+        </w:rPr>
+      </w:pPr>
+      <w:r>
+        <w:rPr>
+          <w:rFonts w:ascii="Arial" w:hAnsi="Arial" w:cs="Arial"/>
+        </w:rPr>
+        <w:t>day (1, 2, 3…)</w:t>
+      </w:r>
+    </w:p>
+    <w:p>
+      <w:pPr>
+        <w:spacing w:after="0"/>
+        <w:jc w:val="both"/>
+        <w:rPr>
+          <w:rFonts w:ascii="Arial" w:hAnsi="Arial" w:cs="Arial"/>
+        </w:rPr>
+      </w:pPr>
+      <w:r>
+        <w:rPr>
+          <w:rFonts w:ascii="Arial" w:hAnsi="Arial" w:cs="Arial"/>
+        </w:rPr>
+        <w:t>desc (Short description of activity)</w:t>
+      </w:r>
+    </w:p>
+    <w:p>
+      <w:pPr>
+        <w:spacing w:after="0"/>
+        <w:jc w:val="both"/>
+        <w:rPr>
+          <w:rFonts w:ascii="Arial" w:hAnsi="Arial" w:cs="Arial"/>
+        </w:rPr>
+      </w:pPr>
+      <w:r>
+        <w:rPr>
+          <w:rFonts w:ascii="Arial" w:hAnsi="Arial" w:cs="Arial"/>
+        </w:rPr>
+        <w:t>cost</w:t>
+      </w:r>
+    </w:p>
+    <w:p>
+      <w:pPr>
+        <w:spacing w:after="0"/>
+        <w:jc w:val="both"/>
+        <w:rPr>
+          <w:rFonts w:ascii="Arial" w:hAnsi="Arial" w:cs="Arial"/>
+        </w:rPr>
+      </w:pPr>
+      <w:r>
+        <w:rPr>
+          <w:rFonts w:ascii="Arial" w:hAnsi="Arial" w:cs="Arial"/>
+        </w:rPr>
+        <w:t>datecreated</w:t>
+      </w:r>
+    </w:p>
+    <w:p>
+      <w:pPr>
+        <w:spacing w:after="0"/>
+        <w:jc w:val="both"/>
+        <w:rPr>
+          <w:rFonts w:ascii="Arial" w:hAnsi="Arial" w:cs="Arial"/>
+        </w:rPr>
+      </w:pPr>
+      <w:r>
+        <w:rPr>
+          <w:rFonts w:ascii="Arial" w:hAnsi="Arial" w:cs="Arial"/>
+        </w:rPr>
+        <w:t>dateupdated</w:t>
+      </w:r>
     </w:p>
     <w:sectPr>
       <w:pgSz w:w="12240" w:h="15840"/>

</xml_diff>

<commit_message>
Almost ready itinerary master
</commit_message>
<xml_diff>
--- a/docs/Planovik_Data Model.docx
+++ b/docs/Planovik_Data Model.docx
@@ -731,237 +731,335 @@
         </w:rPr>
         <w:t>name</w:t>
       </w:r>
+      <w:r>
+        <w:rPr>
+          <w:rFonts w:ascii="Arial" w:hAnsi="Arial" w:cs="Arial"/>
+        </w:rPr>
+        <w:t xml:space="preserve"> (short description of activity, example; “Visit of Hayward family to South India…)</w:t>
+      </w:r>
+    </w:p>
+    <w:p>
+      <w:pPr>
+        <w:spacing w:after="0"/>
+        <w:jc w:val="both"/>
+        <w:rPr>
+          <w:rFonts w:ascii="Arial" w:hAnsi="Arial" w:cs="Arial"/>
+        </w:rPr>
+      </w:pPr>
+      <w:r>
+        <w:rPr>
+          <w:rFonts w:ascii="Arial" w:hAnsi="Arial" w:cs="Arial"/>
+        </w:rPr>
+        <w:t>touroperator (name/direct)</w:t>
+      </w:r>
+    </w:p>
+    <w:p>
+      <w:pPr>
+        <w:spacing w:after="0"/>
+        <w:jc w:val="both"/>
+        <w:rPr>
+          <w:rFonts w:ascii="Arial" w:hAnsi="Arial" w:cs="Arial"/>
+        </w:rPr>
+      </w:pPr>
+      <w:r>
+        <w:rPr>
+          <w:rFonts w:ascii="Arial" w:hAnsi="Arial" w:cs="Arial"/>
+        </w:rPr>
+        <w:t>grouphead</w:t>
+      </w:r>
+      <w:r>
+        <w:rPr>
+          <w:rFonts w:ascii="Arial" w:hAnsi="Arial" w:cs="Arial"/>
+        </w:rPr>
+        <w:t xml:space="preserve"> (name)</w:t>
+      </w:r>
+    </w:p>
+    <w:p>
+      <w:pPr>
+        <w:spacing w:after="0"/>
+        <w:jc w:val="both"/>
+        <w:rPr>
+          <w:rFonts w:ascii="Arial" w:hAnsi="Arial" w:cs="Arial"/>
+        </w:rPr>
+      </w:pPr>
+      <w:r>
+        <w:rPr>
+          <w:rFonts w:ascii="Arial" w:hAnsi="Arial" w:cs="Arial"/>
+        </w:rPr>
+        <w:t>numtravellers</w:t>
+      </w:r>
+    </w:p>
+    <w:p>
+      <w:pPr>
+        <w:spacing w:after="0"/>
+        <w:jc w:val="both"/>
+        <w:rPr>
+          <w:rFonts w:ascii="Arial" w:hAnsi="Arial" w:cs="Arial"/>
+        </w:rPr>
+      </w:pPr>
+      <w:r>
+        <w:rPr>
+          <w:rFonts w:ascii="Arial" w:hAnsi="Arial" w:cs="Arial"/>
+        </w:rPr>
+        <w:t>startdate</w:t>
+      </w:r>
+    </w:p>
+    <w:p>
+      <w:pPr>
+        <w:spacing w:after="0"/>
+        <w:jc w:val="both"/>
+        <w:rPr>
+          <w:rFonts w:ascii="Arial" w:hAnsi="Arial" w:cs="Arial"/>
+        </w:rPr>
+      </w:pPr>
+      <w:r>
+        <w:rPr>
+          <w:rFonts w:ascii="Arial" w:hAnsi="Arial" w:cs="Arial"/>
+        </w:rPr>
+        <w:t>enddate</w:t>
+      </w:r>
+    </w:p>
+    <w:p>
+      <w:pPr>
+        <w:spacing w:after="0"/>
+        <w:jc w:val="both"/>
+        <w:rPr>
+          <w:rFonts w:ascii="Arial" w:hAnsi="Arial" w:cs="Arial"/>
+        </w:rPr>
+      </w:pPr>
+      <w:r>
+        <w:rPr>
+          <w:rFonts w:ascii="Arial" w:hAnsi="Arial" w:cs="Arial"/>
+        </w:rPr>
+        <w:t>arrivalcity</w:t>
+      </w:r>
+      <w:r>
+        <w:rPr>
+          <w:rFonts w:ascii="Arial" w:hAnsi="Arial" w:cs="Arial"/>
+        </w:rPr>
+        <w:t xml:space="preserve"> (autofill)</w:t>
+      </w:r>
+    </w:p>
+    <w:p>
+      <w:pPr>
+        <w:spacing w:after="0"/>
+        <w:jc w:val="both"/>
+        <w:rPr>
+          <w:rFonts w:ascii="Arial" w:hAnsi="Arial" w:cs="Arial"/>
+        </w:rPr>
+      </w:pPr>
+      <w:r>
+        <w:rPr>
+          <w:rFonts w:ascii="Arial" w:hAnsi="Arial" w:cs="Arial"/>
+        </w:rPr>
+        <w:t>endcity</w:t>
+      </w:r>
+      <w:r>
+        <w:rPr>
+          <w:rFonts w:ascii="Arial" w:hAnsi="Arial" w:cs="Arial"/>
+        </w:rPr>
+        <w:t xml:space="preserve"> (autofill)</w:t>
+      </w:r>
+    </w:p>
+    <w:p>
+      <w:pPr>
+        <w:spacing w:after="0"/>
+        <w:jc w:val="both"/>
+        <w:rPr>
+          <w:rFonts w:ascii="Arial" w:hAnsi="Arial" w:cs="Arial"/>
+        </w:rPr>
+      </w:pPr>
+      <w:r>
+        <w:rPr>
+          <w:rFonts w:ascii="Arial" w:hAnsi="Arial" w:cs="Arial"/>
+        </w:rPr>
+        <w:t>currency (default INR)</w:t>
+      </w:r>
+    </w:p>
+    <w:p>
+      <w:pPr>
+        <w:spacing w:after="0"/>
+        <w:jc w:val="both"/>
+        <w:rPr>
+          <w:rFonts w:ascii="Arial" w:hAnsi="Arial" w:cs="Arial"/>
+        </w:rPr>
+      </w:pPr>
+      <w:r>
+        <w:rPr>
+          <w:rFonts w:ascii="Arial" w:hAnsi="Arial" w:cs="Arial"/>
+        </w:rPr>
+        <w:t>quotecurr (default INR)</w:t>
+      </w:r>
+    </w:p>
+    <w:p>
+      <w:pPr>
+        <w:spacing w:after="0"/>
+        <w:jc w:val="both"/>
+        <w:rPr>
+          <w:rFonts w:ascii="Arial" w:hAnsi="Arial" w:cs="Arial"/>
+        </w:rPr>
+      </w:pPr>
+      <w:r>
+        <w:rPr>
+          <w:rFonts w:ascii="Arial" w:hAnsi="Arial" w:cs="Arial"/>
+        </w:rPr>
+        <w:t>conv</w:t>
+      </w:r>
+      <w:r>
+        <w:rPr>
+          <w:rFonts w:ascii="Arial" w:hAnsi="Arial" w:cs="Arial"/>
+        </w:rPr>
+        <w:t xml:space="preserve">code </w:t>
+      </w:r>
+      <w:r>
+        <w:rPr>
+          <w:rFonts w:ascii="Arial" w:hAnsi="Arial" w:cs="Arial"/>
+        </w:rPr>
+        <w:t>(</w:t>
+      </w:r>
+      <w:r>
+        <w:rPr>
+          <w:rFonts w:ascii="Arial" w:hAnsi="Arial" w:cs="Arial"/>
+        </w:rPr>
+        <w:t>conv</w:t>
+      </w:r>
+      <w:r>
+        <w:rPr>
+          <w:rFonts w:ascii="Arial" w:hAnsi="Arial" w:cs="Arial"/>
+        </w:rPr>
+        <w:t xml:space="preserve">code </w:t>
+      </w:r>
+      <w:r>
+        <w:rPr>
+          <w:rFonts w:ascii="Arial" w:hAnsi="Arial" w:cs="Arial"/>
+        </w:rPr>
+        <w:t>from itin_currencies)</w:t>
+      </w:r>
+    </w:p>
+    <w:p>
+      <w:pPr>
+        <w:spacing w:after="0"/>
+        <w:jc w:val="both"/>
+        <w:rPr>
+          <w:rFonts w:ascii="Arial" w:hAnsi="Arial" w:cs="Arial"/>
+        </w:rPr>
+      </w:pPr>
+      <w:r>
+        <w:rPr>
+          <w:rFonts w:ascii="Arial" w:hAnsi="Arial" w:cs="Arial"/>
+        </w:rPr>
+        <w:t>tzoffset (for specifying times in local timezone</w:t>
+      </w:r>
+      <w:r>
+        <w:rPr>
+          <w:rFonts w:ascii="Arial" w:hAnsi="Arial" w:cs="Arial"/>
+        </w:rPr>
+        <w:t xml:space="preserve"> of travel</w:t>
+      </w:r>
+      <w:r>
+        <w:rPr>
+          <w:rFonts w:ascii="Arial" w:hAnsi="Arial" w:cs="Arial"/>
+        </w:rPr>
+        <w:t>)</w:t>
+      </w:r>
+    </w:p>
+    <w:p>
+      <w:pPr>
+        <w:spacing w:after="0"/>
+        <w:jc w:val="both"/>
+        <w:rPr>
+          <w:rFonts w:ascii="Arial" w:hAnsi="Arial" w:cs="Arial"/>
+        </w:rPr>
+      </w:pPr>
+      <w:r>
+        <w:rPr>
+          <w:rFonts w:ascii="Arial" w:hAnsi="Arial" w:cs="Arial"/>
+        </w:rPr>
+        <w:t>datecreated</w:t>
+      </w:r>
+    </w:p>
+    <w:p>
+      <w:pPr>
+        <w:spacing w:after="0"/>
+        <w:jc w:val="both"/>
+        <w:rPr>
+          <w:rFonts w:ascii="Arial" w:hAnsi="Arial" w:cs="Arial"/>
+        </w:rPr>
+      </w:pPr>
+      <w:r>
+        <w:rPr>
+          <w:rFonts w:ascii="Arial" w:hAnsi="Arial" w:cs="Arial"/>
+        </w:rPr>
+        <w:t>dateupdated</w:t>
+      </w:r>
+    </w:p>
+    <w:p>
+      <w:pPr>
+        <w:jc w:val="both"/>
+        <w:rPr>
+          <w:b/>
+        </w:rPr>
+      </w:pPr>
+      <w:r>
+        <w:rPr>
+          <w:b/>
+        </w:rPr>
+        <w:t xml:space="preserve">Constraint: </w:t>
+      </w:r>
+      <w:r>
+        <w:t>number, version (unq)</w:t>
+      </w:r>
+    </w:p>
+    <w:p>
+      <w:pPr>
+        <w:spacing w:after="0"/>
+        <w:jc w:val="both"/>
+        <w:rPr>
+          <w:rFonts w:ascii="Arial" w:hAnsi="Arial" w:cs="Arial"/>
+          <w:b/>
+        </w:rPr>
+      </w:pPr>
+      <w:r>
+        <w:rPr>
+          <w:rFonts w:ascii="Arial" w:hAnsi="Arial" w:cs="Arial"/>
+          <w:b/>
+        </w:rPr>
+        <w:t>itin_</w:t>
+      </w:r>
+      <w:r>
+        <w:rPr>
+          <w:rFonts w:ascii="Arial" w:hAnsi="Arial" w:cs="Arial"/>
+          <w:b/>
+        </w:rPr>
+        <w:t>currencies (always apply active rate, for old rates refer to datecreated)</w:t>
+      </w:r>
+    </w:p>
+    <w:p>
+      <w:pPr>
+        <w:spacing w:after="0"/>
+        <w:jc w:val="both"/>
+        <w:rPr>
+          <w:rFonts w:ascii="Arial" w:hAnsi="Arial" w:cs="Arial"/>
+        </w:rPr>
+      </w:pPr>
+      <w:r>
+        <w:rPr>
+          <w:rFonts w:ascii="Arial" w:hAnsi="Arial" w:cs="Arial"/>
+        </w:rPr>
+        <w:t>conv</w:t>
+      </w:r>
+      <w:r>
+        <w:rPr>
+          <w:rFonts w:ascii="Arial" w:hAnsi="Arial" w:cs="Arial"/>
+        </w:rPr>
+        <w:t>code (1, 2, 3 AutoInrement</w:t>
+      </w:r>
       <w:bookmarkStart w:id="0" w:name="_GoBack"/>
       <w:bookmarkEnd w:id="0"/>
       <w:r>
         <w:rPr>
           <w:rFonts w:ascii="Arial" w:hAnsi="Arial" w:cs="Arial"/>
         </w:rPr>
-        <w:t xml:space="preserve"> (short description of activity, example; “Visit of Hayward family to South India…)</w:t>
-      </w:r>
-    </w:p>
-    <w:p>
-      <w:pPr>
-        <w:spacing w:after="0"/>
-        <w:jc w:val="both"/>
-        <w:rPr>
-          <w:rFonts w:ascii="Arial" w:hAnsi="Arial" w:cs="Arial"/>
-        </w:rPr>
-      </w:pPr>
-      <w:r>
-        <w:rPr>
-          <w:rFonts w:ascii="Arial" w:hAnsi="Arial" w:cs="Arial"/>
-        </w:rPr>
-        <w:t>touroperator (name/direct)</w:t>
-      </w:r>
-    </w:p>
-    <w:p>
-      <w:pPr>
-        <w:spacing w:after="0"/>
-        <w:jc w:val="both"/>
-        <w:rPr>
-          <w:rFonts w:ascii="Arial" w:hAnsi="Arial" w:cs="Arial"/>
-        </w:rPr>
-      </w:pPr>
-      <w:r>
-        <w:rPr>
-          <w:rFonts w:ascii="Arial" w:hAnsi="Arial" w:cs="Arial"/>
-        </w:rPr>
-        <w:t>grouphead</w:t>
-      </w:r>
-      <w:r>
-        <w:rPr>
-          <w:rFonts w:ascii="Arial" w:hAnsi="Arial" w:cs="Arial"/>
-        </w:rPr>
-        <w:t xml:space="preserve"> (name)</w:t>
-      </w:r>
-    </w:p>
-    <w:p>
-      <w:pPr>
-        <w:spacing w:after="0"/>
-        <w:jc w:val="both"/>
-        <w:rPr>
-          <w:rFonts w:ascii="Arial" w:hAnsi="Arial" w:cs="Arial"/>
-        </w:rPr>
-      </w:pPr>
-      <w:r>
-        <w:rPr>
-          <w:rFonts w:ascii="Arial" w:hAnsi="Arial" w:cs="Arial"/>
-        </w:rPr>
-        <w:t>numtravellers</w:t>
-      </w:r>
-    </w:p>
-    <w:p>
-      <w:pPr>
-        <w:spacing w:after="0"/>
-        <w:jc w:val="both"/>
-        <w:rPr>
-          <w:rFonts w:ascii="Arial" w:hAnsi="Arial" w:cs="Arial"/>
-        </w:rPr>
-      </w:pPr>
-      <w:r>
-        <w:rPr>
-          <w:rFonts w:ascii="Arial" w:hAnsi="Arial" w:cs="Arial"/>
-        </w:rPr>
-        <w:t>startdate</w:t>
-      </w:r>
-    </w:p>
-    <w:p>
-      <w:pPr>
-        <w:spacing w:after="0"/>
-        <w:jc w:val="both"/>
-        <w:rPr>
-          <w:rFonts w:ascii="Arial" w:hAnsi="Arial" w:cs="Arial"/>
-        </w:rPr>
-      </w:pPr>
-      <w:r>
-        <w:rPr>
-          <w:rFonts w:ascii="Arial" w:hAnsi="Arial" w:cs="Arial"/>
-        </w:rPr>
-        <w:t>enddate</w:t>
-      </w:r>
-    </w:p>
-    <w:p>
-      <w:pPr>
-        <w:spacing w:after="0"/>
-        <w:jc w:val="both"/>
-        <w:rPr>
-          <w:rFonts w:ascii="Arial" w:hAnsi="Arial" w:cs="Arial"/>
-        </w:rPr>
-      </w:pPr>
-      <w:r>
-        <w:rPr>
-          <w:rFonts w:ascii="Arial" w:hAnsi="Arial" w:cs="Arial"/>
-        </w:rPr>
-        <w:t>arrivalcity</w:t>
-      </w:r>
-      <w:r>
-        <w:rPr>
-          <w:rFonts w:ascii="Arial" w:hAnsi="Arial" w:cs="Arial"/>
-        </w:rPr>
-        <w:t xml:space="preserve"> (autofill)</w:t>
-      </w:r>
-    </w:p>
-    <w:p>
-      <w:pPr>
-        <w:spacing w:after="0"/>
-        <w:jc w:val="both"/>
-        <w:rPr>
-          <w:rFonts w:ascii="Arial" w:hAnsi="Arial" w:cs="Arial"/>
-        </w:rPr>
-      </w:pPr>
-      <w:r>
-        <w:rPr>
-          <w:rFonts w:ascii="Arial" w:hAnsi="Arial" w:cs="Arial"/>
-        </w:rPr>
-        <w:t>endcity</w:t>
-      </w:r>
-      <w:r>
-        <w:rPr>
-          <w:rFonts w:ascii="Arial" w:hAnsi="Arial" w:cs="Arial"/>
-        </w:rPr>
-        <w:t xml:space="preserve"> (autofill)</w:t>
-      </w:r>
-    </w:p>
-    <w:p>
-      <w:pPr>
-        <w:spacing w:after="0"/>
-        <w:jc w:val="both"/>
-        <w:rPr>
-          <w:rFonts w:ascii="Arial" w:hAnsi="Arial" w:cs="Arial"/>
-        </w:rPr>
-      </w:pPr>
-      <w:r>
-        <w:rPr>
-          <w:rFonts w:ascii="Arial" w:hAnsi="Arial" w:cs="Arial"/>
-        </w:rPr>
-        <w:t>currency (default INR)</w:t>
-      </w:r>
-    </w:p>
-    <w:p>
-      <w:pPr>
-        <w:spacing w:after="0"/>
-        <w:jc w:val="both"/>
-        <w:rPr>
-          <w:rFonts w:ascii="Arial" w:hAnsi="Arial" w:cs="Arial"/>
-        </w:rPr>
-      </w:pPr>
-      <w:r>
-        <w:rPr>
-          <w:rFonts w:ascii="Arial" w:hAnsi="Arial" w:cs="Arial"/>
-        </w:rPr>
-        <w:t>quotecurr (default INR)</w:t>
-      </w:r>
-    </w:p>
-    <w:p>
-      <w:pPr>
-        <w:spacing w:after="0"/>
-        <w:jc w:val="both"/>
-        <w:rPr>
-          <w:rFonts w:ascii="Arial" w:hAnsi="Arial" w:cs="Arial"/>
-        </w:rPr>
-      </w:pPr>
-      <w:r>
-        <w:rPr>
-          <w:rFonts w:ascii="Arial" w:hAnsi="Arial" w:cs="Arial"/>
-        </w:rPr>
-        <w:t>conv</w:t>
-      </w:r>
-      <w:r>
-        <w:rPr>
-          <w:rFonts w:ascii="Arial" w:hAnsi="Arial" w:cs="Arial"/>
-        </w:rPr>
-        <w:t xml:space="preserve">code </w:t>
-      </w:r>
-      <w:r>
-        <w:rPr>
-          <w:rFonts w:ascii="Arial" w:hAnsi="Arial" w:cs="Arial"/>
-        </w:rPr>
-        <w:t>(</w:t>
-      </w:r>
-      <w:r>
-        <w:rPr>
-          <w:rFonts w:ascii="Arial" w:hAnsi="Arial" w:cs="Arial"/>
-        </w:rPr>
-        <w:t>conv</w:t>
-      </w:r>
-      <w:r>
-        <w:rPr>
-          <w:rFonts w:ascii="Arial" w:hAnsi="Arial" w:cs="Arial"/>
-        </w:rPr>
-        <w:t xml:space="preserve">code </w:t>
-      </w:r>
-      <w:r>
-        <w:rPr>
-          <w:rFonts w:ascii="Arial" w:hAnsi="Arial" w:cs="Arial"/>
-        </w:rPr>
-        <w:t>from itin_currencies)</w:t>
-      </w:r>
-    </w:p>
-    <w:p>
-      <w:pPr>
-        <w:spacing w:after="0"/>
-        <w:jc w:val="both"/>
-        <w:rPr>
-          <w:rFonts w:ascii="Arial" w:hAnsi="Arial" w:cs="Arial"/>
-        </w:rPr>
-      </w:pPr>
-      <w:r>
-        <w:rPr>
-          <w:rFonts w:ascii="Arial" w:hAnsi="Arial" w:cs="Arial"/>
-        </w:rPr>
-        <w:t>tzoffset (for specifying times in local timezone</w:t>
-      </w:r>
-      <w:r>
-        <w:rPr>
-          <w:rFonts w:ascii="Arial" w:hAnsi="Arial" w:cs="Arial"/>
-        </w:rPr>
-        <w:t xml:space="preserve"> of travel</w:t>
-      </w:r>
-      <w:r>
-        <w:rPr>
-          <w:rFonts w:ascii="Arial" w:hAnsi="Arial" w:cs="Arial"/>
-        </w:rPr>
         <w:t>)</w:t>
       </w:r>
     </w:p>
@@ -977,6 +1075,72 @@
         <w:rPr>
           <w:rFonts w:ascii="Arial" w:hAnsi="Arial" w:cs="Arial"/>
         </w:rPr>
+        <w:t>from_curr</w:t>
+      </w:r>
+    </w:p>
+    <w:p>
+      <w:pPr>
+        <w:spacing w:after="0"/>
+        <w:jc w:val="both"/>
+        <w:rPr>
+          <w:rFonts w:ascii="Arial" w:hAnsi="Arial" w:cs="Arial"/>
+        </w:rPr>
+      </w:pPr>
+      <w:r>
+        <w:rPr>
+          <w:rFonts w:ascii="Arial" w:hAnsi="Arial" w:cs="Arial"/>
+        </w:rPr>
+        <w:t>to_curr</w:t>
+      </w:r>
+    </w:p>
+    <w:p>
+      <w:pPr>
+        <w:spacing w:after="0"/>
+        <w:jc w:val="both"/>
+        <w:rPr>
+          <w:rFonts w:ascii="Arial" w:hAnsi="Arial" w:cs="Arial"/>
+        </w:rPr>
+      </w:pPr>
+      <w:r>
+        <w:rPr>
+          <w:rFonts w:ascii="Arial" w:hAnsi="Arial" w:cs="Arial"/>
+        </w:rPr>
+        <w:t>status (active, inactive)</w:t>
+      </w:r>
+    </w:p>
+    <w:p>
+      <w:pPr>
+        <w:spacing w:after="0"/>
+        <w:jc w:val="both"/>
+        <w:rPr>
+          <w:rFonts w:ascii="Arial" w:hAnsi="Arial" w:cs="Arial"/>
+        </w:rPr>
+      </w:pPr>
+      <w:r>
+        <w:rPr>
+          <w:rFonts w:ascii="Arial" w:hAnsi="Arial" w:cs="Arial"/>
+        </w:rPr>
+        <w:t xml:space="preserve">unit_rate (Example 1 INR to 1 GBP = </w:t>
+      </w:r>
+      <w:r>
+        <w:rPr>
+          <w:rFonts w:ascii="Arial" w:hAnsi="Arial" w:cs="Arial"/>
+        </w:rPr>
+        <w:t>0.0107)</w:t>
+      </w:r>
+    </w:p>
+    <w:p>
+      <w:pPr>
+        <w:spacing w:after="0"/>
+        <w:jc w:val="both"/>
+        <w:rPr>
+          <w:rFonts w:ascii="Arial" w:hAnsi="Arial" w:cs="Arial"/>
+        </w:rPr>
+      </w:pPr>
+      <w:r>
+        <w:rPr>
+          <w:rFonts w:ascii="Arial" w:hAnsi="Arial" w:cs="Arial"/>
+        </w:rPr>
         <w:t>datecreated</w:t>
       </w:r>
     </w:p>
@@ -997,136 +1161,221 @@
     </w:p>
     <w:p>
       <w:pPr>
-        <w:jc w:val="both"/>
-        <w:rPr>
-          <w:b/>
-        </w:rPr>
-      </w:pPr>
-      <w:r>
-        <w:rPr>
-          <w:b/>
-        </w:rPr>
-        <w:t xml:space="preserve">Constraint: </w:t>
-      </w:r>
-      <w:r>
-        <w:t>number, version (unq)</w:t>
-      </w:r>
-    </w:p>
-    <w:p>
-      <w:pPr>
-        <w:spacing w:after="0"/>
-        <w:jc w:val="both"/>
-        <w:rPr>
-          <w:rFonts w:ascii="Arial" w:hAnsi="Arial" w:cs="Arial"/>
-          <w:b/>
-        </w:rPr>
-      </w:pPr>
-      <w:r>
-        <w:rPr>
-          <w:rFonts w:ascii="Arial" w:hAnsi="Arial" w:cs="Arial"/>
-          <w:b/>
-        </w:rPr>
-        <w:t>itin_</w:t>
-      </w:r>
-      <w:r>
-        <w:rPr>
-          <w:rFonts w:ascii="Arial" w:hAnsi="Arial" w:cs="Arial"/>
-          <w:b/>
-        </w:rPr>
-        <w:t>currencies (always apply active rate, for old rates refer to datecreated)</w:t>
-      </w:r>
-    </w:p>
-    <w:p>
-      <w:pPr>
-        <w:spacing w:after="0"/>
-        <w:jc w:val="both"/>
-        <w:rPr>
-          <w:rFonts w:ascii="Arial" w:hAnsi="Arial" w:cs="Arial"/>
-        </w:rPr>
-      </w:pPr>
-      <w:r>
-        <w:rPr>
-          <w:rFonts w:ascii="Arial" w:hAnsi="Arial" w:cs="Arial"/>
-        </w:rPr>
-        <w:t>conv</w:t>
-      </w:r>
-      <w:r>
-        <w:rPr>
-          <w:rFonts w:ascii="Arial" w:hAnsi="Arial" w:cs="Arial"/>
-        </w:rPr>
-        <w:t>code (ddmmyyyy-GBP_INR-1</w:t>
-      </w:r>
-      <w:r>
-        <w:rPr>
-          <w:rFonts w:ascii="Arial" w:hAnsi="Arial" w:cs="Arial"/>
-        </w:rPr>
-        <w:t>, timestamp with incremental to permit multiple codes in a single day)</w:t>
-      </w:r>
-    </w:p>
-    <w:p>
-      <w:pPr>
-        <w:spacing w:after="0"/>
-        <w:jc w:val="both"/>
-        <w:rPr>
-          <w:rFonts w:ascii="Arial" w:hAnsi="Arial" w:cs="Arial"/>
-        </w:rPr>
-      </w:pPr>
-      <w:r>
-        <w:rPr>
-          <w:rFonts w:ascii="Arial" w:hAnsi="Arial" w:cs="Arial"/>
-        </w:rPr>
-        <w:t>from_curr</w:t>
-      </w:r>
-    </w:p>
-    <w:p>
-      <w:pPr>
-        <w:spacing w:after="0"/>
-        <w:jc w:val="both"/>
-        <w:rPr>
-          <w:rFonts w:ascii="Arial" w:hAnsi="Arial" w:cs="Arial"/>
-        </w:rPr>
-      </w:pPr>
-      <w:r>
-        <w:rPr>
-          <w:rFonts w:ascii="Arial" w:hAnsi="Arial" w:cs="Arial"/>
-        </w:rPr>
-        <w:t>to_curr</w:t>
-      </w:r>
-    </w:p>
-    <w:p>
-      <w:pPr>
-        <w:spacing w:after="0"/>
-        <w:jc w:val="both"/>
-        <w:rPr>
-          <w:rFonts w:ascii="Arial" w:hAnsi="Arial" w:cs="Arial"/>
-        </w:rPr>
-      </w:pPr>
-      <w:r>
-        <w:rPr>
-          <w:rFonts w:ascii="Arial" w:hAnsi="Arial" w:cs="Arial"/>
-        </w:rPr>
-        <w:t>status (active, inactive)</w:t>
-      </w:r>
-    </w:p>
-    <w:p>
-      <w:pPr>
-        <w:spacing w:after="0"/>
-        <w:jc w:val="both"/>
-        <w:rPr>
-          <w:rFonts w:ascii="Arial" w:hAnsi="Arial" w:cs="Arial"/>
-        </w:rPr>
-      </w:pPr>
-      <w:r>
-        <w:rPr>
-          <w:rFonts w:ascii="Arial" w:hAnsi="Arial" w:cs="Arial"/>
-        </w:rPr>
-        <w:t xml:space="preserve">unit_rate (Example 1 INR to 1 GBP = </w:t>
-      </w:r>
-      <w:r>
-        <w:rPr>
-          <w:rFonts w:ascii="Arial" w:hAnsi="Arial" w:cs="Arial"/>
-        </w:rPr>
-        <w:t>0.0107)</w:t>
+        <w:spacing w:after="0"/>
+        <w:jc w:val="both"/>
+        <w:rPr>
+          <w:rFonts w:ascii="Arial" w:hAnsi="Arial" w:cs="Arial"/>
+        </w:rPr>
+      </w:pPr>
+    </w:p>
+    <w:p>
+      <w:pPr>
+        <w:spacing w:after="0"/>
+        <w:jc w:val="both"/>
+        <w:rPr>
+          <w:rFonts w:ascii="Arial" w:hAnsi="Arial" w:cs="Arial"/>
+          <w:b/>
+        </w:rPr>
+      </w:pPr>
+      <w:r>
+        <w:rPr>
+          <w:rFonts w:ascii="Arial" w:hAnsi="Arial" w:cs="Arial"/>
+          <w:b/>
+        </w:rPr>
+        <w:t>itin</w:t>
+      </w:r>
+      <w:r>
+        <w:rPr>
+          <w:rFonts w:ascii="Arial" w:hAnsi="Arial" w:cs="Arial"/>
+          <w:b/>
+        </w:rPr>
+        <w:t>_pax_info</w:t>
+      </w:r>
+    </w:p>
+    <w:p>
+      <w:pPr>
+        <w:spacing w:after="0"/>
+        <w:jc w:val="both"/>
+        <w:rPr>
+          <w:rFonts w:ascii="Arial" w:hAnsi="Arial" w:cs="Arial"/>
+        </w:rPr>
+      </w:pPr>
+      <w:r>
+        <w:rPr>
+          <w:rFonts w:ascii="Arial" w:hAnsi="Arial" w:cs="Arial"/>
+        </w:rPr>
+        <w:t>itinnum</w:t>
+      </w:r>
+      <w:r>
+        <w:rPr>
+          <w:rFonts w:ascii="Arial" w:hAnsi="Arial" w:cs="Arial"/>
+        </w:rPr>
+        <w:t xml:space="preserve"> (NN, FK-&gt;itin</w:t>
+      </w:r>
+      <w:r>
+        <w:rPr>
+          <w:rFonts w:ascii="Arial" w:hAnsi="Arial" w:cs="Arial"/>
+        </w:rPr>
+        <w:t>_master-number)</w:t>
+      </w:r>
+    </w:p>
+    <w:p>
+      <w:pPr>
+        <w:spacing w:after="0"/>
+        <w:jc w:val="both"/>
+        <w:rPr>
+          <w:rFonts w:ascii="Arial" w:hAnsi="Arial" w:cs="Arial"/>
+        </w:rPr>
+      </w:pPr>
+      <w:r>
+        <w:rPr>
+          <w:rFonts w:ascii="Arial" w:hAnsi="Arial" w:cs="Arial"/>
+        </w:rPr>
+        <w:t>version (from itin_master-&gt;number version)</w:t>
+      </w:r>
+    </w:p>
+    <w:p>
+      <w:pPr>
+        <w:spacing w:after="0"/>
+        <w:jc w:val="both"/>
+        <w:rPr>
+          <w:rFonts w:ascii="Arial" w:hAnsi="Arial" w:cs="Arial"/>
+        </w:rPr>
+      </w:pPr>
+      <w:r>
+        <w:rPr>
+          <w:rFonts w:ascii="Arial" w:hAnsi="Arial" w:cs="Arial"/>
+        </w:rPr>
+        <w:t>name (required)</w:t>
+      </w:r>
+    </w:p>
+    <w:p>
+      <w:pPr>
+        <w:spacing w:after="0"/>
+        <w:jc w:val="both"/>
+        <w:rPr>
+          <w:rFonts w:ascii="Arial" w:hAnsi="Arial" w:cs="Arial"/>
+        </w:rPr>
+      </w:pPr>
+      <w:r>
+        <w:rPr>
+          <w:rFonts w:ascii="Arial" w:hAnsi="Arial" w:cs="Arial"/>
+        </w:rPr>
+        <w:t>age (required)</w:t>
+      </w:r>
+    </w:p>
+    <w:p>
+      <w:pPr>
+        <w:spacing w:after="0"/>
+        <w:jc w:val="both"/>
+        <w:rPr>
+          <w:rFonts w:ascii="Arial" w:hAnsi="Arial" w:cs="Arial"/>
+        </w:rPr>
+      </w:pPr>
+      <w:r>
+        <w:rPr>
+          <w:rFonts w:ascii="Arial" w:hAnsi="Arial" w:cs="Arial"/>
+        </w:rPr>
+        <w:t>nationality (required)</w:t>
+      </w:r>
+    </w:p>
+    <w:p>
+      <w:pPr>
+        <w:spacing w:after="0"/>
+        <w:jc w:val="both"/>
+        <w:rPr>
+          <w:rFonts w:ascii="Arial" w:hAnsi="Arial" w:cs="Arial"/>
+        </w:rPr>
+      </w:pPr>
+      <w:r>
+        <w:rPr>
+          <w:rFonts w:ascii="Arial" w:hAnsi="Arial" w:cs="Arial"/>
+        </w:rPr>
+        <w:t>passport</w:t>
+      </w:r>
+      <w:r>
+        <w:rPr>
+          <w:rFonts w:ascii="Arial" w:hAnsi="Arial" w:cs="Arial"/>
+        </w:rPr>
+        <w:t>det</w:t>
+      </w:r>
+      <w:r>
+        <w:rPr>
+          <w:rFonts w:ascii="Arial" w:hAnsi="Arial" w:cs="Arial"/>
+        </w:rPr>
+        <w:t xml:space="preserve"> (Country, Date of Issue, Date of Expiry)</w:t>
+      </w:r>
+    </w:p>
+    <w:p>
+      <w:pPr>
+        <w:spacing w:after="0"/>
+        <w:jc w:val="both"/>
+        <w:rPr>
+          <w:rFonts w:ascii="Arial" w:hAnsi="Arial" w:cs="Arial"/>
+        </w:rPr>
+      </w:pPr>
+      <w:r>
+        <w:rPr>
+          <w:rFonts w:ascii="Arial" w:hAnsi="Arial" w:cs="Arial"/>
+        </w:rPr>
+        <w:t>visa</w:t>
+      </w:r>
+      <w:r>
+        <w:rPr>
+          <w:rFonts w:ascii="Arial" w:hAnsi="Arial" w:cs="Arial"/>
+        </w:rPr>
+        <w:t>det</w:t>
+      </w:r>
+      <w:r>
+        <w:rPr>
+          <w:rFonts w:ascii="Arial" w:hAnsi="Arial" w:cs="Arial"/>
+        </w:rPr>
+        <w:t xml:space="preserve"> (Country, Type, Date of Issue, Date of Expiry)</w:t>
+      </w:r>
+    </w:p>
+    <w:p>
+      <w:pPr>
+        <w:spacing w:after="0"/>
+        <w:jc w:val="both"/>
+        <w:rPr>
+          <w:rFonts w:ascii="Arial" w:hAnsi="Arial" w:cs="Arial"/>
+        </w:rPr>
+      </w:pPr>
+      <w:r>
+        <w:rPr>
+          <w:rFonts w:ascii="Arial" w:hAnsi="Arial" w:cs="Arial"/>
+        </w:rPr>
+        <w:t>phone</w:t>
+      </w:r>
+    </w:p>
+    <w:p>
+      <w:pPr>
+        <w:spacing w:after="0"/>
+        <w:jc w:val="both"/>
+        <w:rPr>
+          <w:rFonts w:ascii="Arial" w:hAnsi="Arial" w:cs="Arial"/>
+        </w:rPr>
+      </w:pPr>
+      <w:r>
+        <w:rPr>
+          <w:rFonts w:ascii="Arial" w:hAnsi="Arial" w:cs="Arial"/>
+        </w:rPr>
+        <w:t>grouphead (Y|N)</w:t>
+      </w:r>
+    </w:p>
+    <w:p>
+      <w:pPr>
+        <w:spacing w:after="0"/>
+        <w:jc w:val="both"/>
+        <w:rPr>
+          <w:rFonts w:ascii="Arial" w:hAnsi="Arial" w:cs="Arial"/>
+        </w:rPr>
+      </w:pPr>
+      <w:r>
+        <w:rPr>
+          <w:rFonts w:ascii="Arial" w:hAnsi="Arial" w:cs="Arial"/>
+        </w:rPr>
+        <w:t>disability (short desc)</w:t>
       </w:r>
     </w:p>
     <w:p>
@@ -1156,256 +1405,6 @@
         <w:rPr>
           <w:rFonts w:ascii="Arial" w:hAnsi="Arial" w:cs="Arial"/>
         </w:rPr>
-        <w:t>dateupdated</w:t>
-      </w:r>
-    </w:p>
-    <w:p>
-      <w:pPr>
-        <w:spacing w:after="0"/>
-        <w:jc w:val="both"/>
-        <w:rPr>
-          <w:rFonts w:ascii="Arial" w:hAnsi="Arial" w:cs="Arial"/>
-        </w:rPr>
-      </w:pPr>
-    </w:p>
-    <w:p>
-      <w:pPr>
-        <w:spacing w:after="0"/>
-        <w:jc w:val="both"/>
-        <w:rPr>
-          <w:rFonts w:ascii="Arial" w:hAnsi="Arial" w:cs="Arial"/>
-          <w:b/>
-        </w:rPr>
-      </w:pPr>
-      <w:r>
-        <w:rPr>
-          <w:rFonts w:ascii="Arial" w:hAnsi="Arial" w:cs="Arial"/>
-          <w:b/>
-        </w:rPr>
-        <w:t>itin</w:t>
-      </w:r>
-      <w:r>
-        <w:rPr>
-          <w:rFonts w:ascii="Arial" w:hAnsi="Arial" w:cs="Arial"/>
-          <w:b/>
-        </w:rPr>
-        <w:t>_pax_info</w:t>
-      </w:r>
-    </w:p>
-    <w:p>
-      <w:pPr>
-        <w:spacing w:after="0"/>
-        <w:jc w:val="both"/>
-        <w:rPr>
-          <w:rFonts w:ascii="Arial" w:hAnsi="Arial" w:cs="Arial"/>
-        </w:rPr>
-      </w:pPr>
-      <w:r>
-        <w:rPr>
-          <w:rFonts w:ascii="Arial" w:hAnsi="Arial" w:cs="Arial"/>
-        </w:rPr>
-        <w:t>itinnum</w:t>
-      </w:r>
-      <w:r>
-        <w:rPr>
-          <w:rFonts w:ascii="Arial" w:hAnsi="Arial" w:cs="Arial"/>
-        </w:rPr>
-        <w:t xml:space="preserve"> (NN, FK-&gt;itin</w:t>
-      </w:r>
-      <w:r>
-        <w:rPr>
-          <w:rFonts w:ascii="Arial" w:hAnsi="Arial" w:cs="Arial"/>
-        </w:rPr>
-        <w:t>_master-number)</w:t>
-      </w:r>
-    </w:p>
-    <w:p>
-      <w:pPr>
-        <w:spacing w:after="0"/>
-        <w:jc w:val="both"/>
-        <w:rPr>
-          <w:rFonts w:ascii="Arial" w:hAnsi="Arial" w:cs="Arial"/>
-        </w:rPr>
-      </w:pPr>
-      <w:r>
-        <w:rPr>
-          <w:rFonts w:ascii="Arial" w:hAnsi="Arial" w:cs="Arial"/>
-        </w:rPr>
-        <w:t>version (from itin_master-&gt;number version)</w:t>
-      </w:r>
-    </w:p>
-    <w:p>
-      <w:pPr>
-        <w:spacing w:after="0"/>
-        <w:jc w:val="both"/>
-        <w:rPr>
-          <w:rFonts w:ascii="Arial" w:hAnsi="Arial" w:cs="Arial"/>
-        </w:rPr>
-      </w:pPr>
-      <w:r>
-        <w:rPr>
-          <w:rFonts w:ascii="Arial" w:hAnsi="Arial" w:cs="Arial"/>
-        </w:rPr>
-        <w:t>name (required)</w:t>
-      </w:r>
-    </w:p>
-    <w:p>
-      <w:pPr>
-        <w:spacing w:after="0"/>
-        <w:jc w:val="both"/>
-        <w:rPr>
-          <w:rFonts w:ascii="Arial" w:hAnsi="Arial" w:cs="Arial"/>
-        </w:rPr>
-      </w:pPr>
-      <w:r>
-        <w:rPr>
-          <w:rFonts w:ascii="Arial" w:hAnsi="Arial" w:cs="Arial"/>
-        </w:rPr>
-        <w:t>age (required)</w:t>
-      </w:r>
-    </w:p>
-    <w:p>
-      <w:pPr>
-        <w:spacing w:after="0"/>
-        <w:jc w:val="both"/>
-        <w:rPr>
-          <w:rFonts w:ascii="Arial" w:hAnsi="Arial" w:cs="Arial"/>
-        </w:rPr>
-      </w:pPr>
-      <w:r>
-        <w:rPr>
-          <w:rFonts w:ascii="Arial" w:hAnsi="Arial" w:cs="Arial"/>
-        </w:rPr>
-        <w:t>nationality (required)</w:t>
-      </w:r>
-    </w:p>
-    <w:p>
-      <w:pPr>
-        <w:spacing w:after="0"/>
-        <w:jc w:val="both"/>
-        <w:rPr>
-          <w:rFonts w:ascii="Arial" w:hAnsi="Arial" w:cs="Arial"/>
-        </w:rPr>
-      </w:pPr>
-      <w:r>
-        <w:rPr>
-          <w:rFonts w:ascii="Arial" w:hAnsi="Arial" w:cs="Arial"/>
-        </w:rPr>
-        <w:t>passport</w:t>
-      </w:r>
-      <w:r>
-        <w:rPr>
-          <w:rFonts w:ascii="Arial" w:hAnsi="Arial" w:cs="Arial"/>
-        </w:rPr>
-        <w:t>det</w:t>
-      </w:r>
-      <w:r>
-        <w:rPr>
-          <w:rFonts w:ascii="Arial" w:hAnsi="Arial" w:cs="Arial"/>
-        </w:rPr>
-        <w:t xml:space="preserve"> (Country, Date of Issue, Date of Expiry)</w:t>
-      </w:r>
-    </w:p>
-    <w:p>
-      <w:pPr>
-        <w:spacing w:after="0"/>
-        <w:jc w:val="both"/>
-        <w:rPr>
-          <w:rFonts w:ascii="Arial" w:hAnsi="Arial" w:cs="Arial"/>
-        </w:rPr>
-      </w:pPr>
-      <w:r>
-        <w:rPr>
-          <w:rFonts w:ascii="Arial" w:hAnsi="Arial" w:cs="Arial"/>
-        </w:rPr>
-        <w:t>visa</w:t>
-      </w:r>
-      <w:r>
-        <w:rPr>
-          <w:rFonts w:ascii="Arial" w:hAnsi="Arial" w:cs="Arial"/>
-        </w:rPr>
-        <w:t>det</w:t>
-      </w:r>
-      <w:r>
-        <w:rPr>
-          <w:rFonts w:ascii="Arial" w:hAnsi="Arial" w:cs="Arial"/>
-        </w:rPr>
-        <w:t xml:space="preserve"> (Country, Type, Date of Issue, Date of Expiry)</w:t>
-      </w:r>
-    </w:p>
-    <w:p>
-      <w:pPr>
-        <w:spacing w:after="0"/>
-        <w:jc w:val="both"/>
-        <w:rPr>
-          <w:rFonts w:ascii="Arial" w:hAnsi="Arial" w:cs="Arial"/>
-        </w:rPr>
-      </w:pPr>
-      <w:r>
-        <w:rPr>
-          <w:rFonts w:ascii="Arial" w:hAnsi="Arial" w:cs="Arial"/>
-        </w:rPr>
-        <w:t>phone</w:t>
-      </w:r>
-    </w:p>
-    <w:p>
-      <w:pPr>
-        <w:spacing w:after="0"/>
-        <w:jc w:val="both"/>
-        <w:rPr>
-          <w:rFonts w:ascii="Arial" w:hAnsi="Arial" w:cs="Arial"/>
-        </w:rPr>
-      </w:pPr>
-      <w:r>
-        <w:rPr>
-          <w:rFonts w:ascii="Arial" w:hAnsi="Arial" w:cs="Arial"/>
-        </w:rPr>
-        <w:t>grouphead (Y|N)</w:t>
-      </w:r>
-    </w:p>
-    <w:p>
-      <w:pPr>
-        <w:spacing w:after="0"/>
-        <w:jc w:val="both"/>
-        <w:rPr>
-          <w:rFonts w:ascii="Arial" w:hAnsi="Arial" w:cs="Arial"/>
-        </w:rPr>
-      </w:pPr>
-      <w:r>
-        <w:rPr>
-          <w:rFonts w:ascii="Arial" w:hAnsi="Arial" w:cs="Arial"/>
-        </w:rPr>
-        <w:t>disability (short desc)</w:t>
-      </w:r>
-    </w:p>
-    <w:p>
-      <w:pPr>
-        <w:spacing w:after="0"/>
-        <w:jc w:val="both"/>
-        <w:rPr>
-          <w:rFonts w:ascii="Arial" w:hAnsi="Arial" w:cs="Arial"/>
-        </w:rPr>
-      </w:pPr>
-      <w:r>
-        <w:rPr>
-          <w:rFonts w:ascii="Arial" w:hAnsi="Arial" w:cs="Arial"/>
-        </w:rPr>
-        <w:t>datecreated</w:t>
-      </w:r>
-    </w:p>
-    <w:p>
-      <w:pPr>
-        <w:spacing w:after="0"/>
-        <w:jc w:val="both"/>
-        <w:rPr>
-          <w:rFonts w:ascii="Arial" w:hAnsi="Arial" w:cs="Arial"/>
-        </w:rPr>
-      </w:pPr>
-      <w:r>
-        <w:rPr>
-          <w:rFonts w:ascii="Arial" w:hAnsi="Arial" w:cs="Arial"/>
-        </w:rPr>
-        <w:lastRenderedPageBreak/>
         <w:t>dateupdated</w:t>
       </w:r>
     </w:p>

</xml_diff>